<commit_message>
Updated PROG POE Final
</commit_message>
<xml_diff>
--- a/Modules/PROG (Programming)/POE/Part 3/WFL_PROG7311_POE_Christiaan_Versfeld_ST10091991.docx
+++ b/Modules/PROG (Programming)/POE/Part 3/WFL_PROG7311_POE_Christiaan_Versfeld_ST10091991.docx
@@ -709,31 +709,7 @@
           <w:sz w:val="28"/>
           <w:szCs w:val="28"/>
         </w:rPr>
-        <w:t xml:space="preserve">PROG POE PART </w:t>
-      </w:r>
-      <w:r>
-        <w:rPr>
-          <w:rFonts w:ascii="Arial" w:hAnsi="Arial" w:cs="Arial"/>
-          <w:sz w:val="28"/>
-          <w:szCs w:val="28"/>
-        </w:rPr>
-        <w:t>3</w:t>
-      </w:r>
-      <w:r>
-        <w:rPr>
-          <w:rFonts w:ascii="Arial" w:hAnsi="Arial" w:cs="Arial"/>
-          <w:sz w:val="28"/>
-          <w:szCs w:val="28"/>
-        </w:rPr>
-        <w:t>……………………………………………………….2</w:t>
-      </w:r>
-      <w:r>
-        <w:rPr>
-          <w:rFonts w:ascii="Arial" w:hAnsi="Arial" w:cs="Arial"/>
-          <w:sz w:val="28"/>
-          <w:szCs w:val="28"/>
-        </w:rPr>
-        <w:t>5</w:t>
+        <w:t>PROG POE PART 3……………………………………………………….25</w:t>
       </w:r>
     </w:p>
     <w:p>
@@ -793,15 +769,7 @@
           <w:sz w:val="28"/>
           <w:szCs w:val="28"/>
         </w:rPr>
-        <w:t>2. Preferred Development Methodology…………………………………</w:t>
-      </w:r>
-      <w:r>
-        <w:rPr>
-          <w:rFonts w:ascii="Arial" w:hAnsi="Arial" w:cs="Arial"/>
-          <w:sz w:val="28"/>
-          <w:szCs w:val="28"/>
-        </w:rPr>
-        <w:t>28</w:t>
+        <w:t>2. Preferred Development Methodology…………………………………28</w:t>
       </w:r>
     </w:p>
     <w:p>
@@ -821,15 +789,7 @@
           <w:sz w:val="28"/>
           <w:szCs w:val="28"/>
         </w:rPr>
-        <w:t>3. Implementation of DevOps……………………………………………</w:t>
-      </w:r>
-      <w:r>
-        <w:rPr>
-          <w:rFonts w:ascii="Arial" w:hAnsi="Arial" w:cs="Arial"/>
-          <w:sz w:val="28"/>
-          <w:szCs w:val="28"/>
-        </w:rPr>
-        <w:t>..29</w:t>
+        <w:t>3. Implementation of DevOps……………………………………………..29</w:t>
       </w:r>
     </w:p>
     <w:p>
@@ -849,15 +809,7 @@
           <w:sz w:val="28"/>
           <w:szCs w:val="28"/>
         </w:rPr>
-        <w:t>4. Recommended Framework……………………………………………</w:t>
-      </w:r>
-      <w:r>
-        <w:rPr>
-          <w:rFonts w:ascii="Arial" w:hAnsi="Arial" w:cs="Arial"/>
-          <w:sz w:val="28"/>
-          <w:szCs w:val="28"/>
-        </w:rPr>
-        <w:t>.30</w:t>
+        <w:t>4. Recommended Framework…………………………………………….30</w:t>
       </w:r>
     </w:p>
     <w:p>
@@ -877,15 +829,7 @@
           <w:sz w:val="28"/>
           <w:szCs w:val="28"/>
         </w:rPr>
-        <w:t>5. Rundown…………………………………………………………………</w:t>
-      </w:r>
-      <w:r>
-        <w:rPr>
-          <w:rFonts w:ascii="Arial" w:hAnsi="Arial" w:cs="Arial"/>
-          <w:sz w:val="28"/>
-          <w:szCs w:val="28"/>
-        </w:rPr>
-        <w:t>32</w:t>
+        <w:t>5. Rundown…………………………………………………………………32</w:t>
       </w:r>
     </w:p>
     <w:p>
@@ -4356,7 +4300,7 @@
                                 <a14:useLocalDpi xmlns:a14="http://schemas.microsoft.com/office/drawing/2010/main" val="0"/>
                               </a:ext>
                               <a:ext uri="{837473B0-CC2E-450A-ABE3-18F120FF3D39}">
-                                <a1611:picAttrSrcUrl xmlns:a1611="http://schemas.microsoft.com/office/drawing/2016/11/main" r:id="rId20"/>
+                                <a1611:picAttrSrcUrl xmlns:a1611="http://schemas.microsoft.com/office/drawing/2016/11/main" r:id="rId21"/>
                               </a:ext>
                             </a:extLst>
                           </a:blip>
@@ -5510,14 +5454,16 @@
         </w:rPr>
         <w:t xml:space="preserve"> guarantee the platform's success and scalability, this study describes optimisation tactics for the prototype, suggests an appropriate software development process, and talks about integrating DevOps and pertinent frameworks. It also offers a fair assessment of the technical solution put in place, emphasising both the business and technical values.</w:t>
       </w:r>
-      <w:r>
-        <w:rPr>
-          <w:rFonts w:ascii="Arial" w:hAnsi="Arial" w:cs="Arial"/>
-          <w:sz w:val="28"/>
-          <w:szCs w:val="28"/>
-        </w:rPr>
-        <w:br/>
-      </w:r>
+    </w:p>
+    <w:p>
+      <w:pPr>
+        <w:spacing w:line="360" w:lineRule="auto"/>
+        <w:rPr>
+          <w:rFonts w:ascii="Arial" w:hAnsi="Arial" w:cs="Arial"/>
+          <w:sz w:val="28"/>
+          <w:szCs w:val="28"/>
+        </w:rPr>
+      </w:pPr>
       <w:r>
         <w:rPr>
           <w:rFonts w:ascii="Arial" w:hAnsi="Arial" w:cs="Arial"/>
@@ -5955,6 +5901,7 @@
                 <w:sz w:val="28"/>
                 <w:szCs w:val="28"/>
               </w:rPr>
+              <w:lastRenderedPageBreak/>
               <w:t>Load Balancing</w:t>
             </w:r>
           </w:p>
@@ -6153,23 +6100,8 @@
           <w:sz w:val="28"/>
           <w:szCs w:val="28"/>
         </w:rPr>
+        <w:lastRenderedPageBreak/>
         <w:t xml:space="preserve">                                            (C. Surabhi, 2020)</w:t>
-      </w:r>
-      <w:r>
-        <w:rPr>
-          <w:rFonts w:ascii="Arial" w:hAnsi="Arial" w:cs="Arial"/>
-          <w:sz w:val="28"/>
-          <w:szCs w:val="28"/>
-        </w:rPr>
-        <w:br/>
-      </w:r>
-      <w:r>
-        <w:rPr>
-          <w:rFonts w:ascii="Arial" w:hAnsi="Arial" w:cs="Arial"/>
-          <w:sz w:val="28"/>
-          <w:szCs w:val="28"/>
-        </w:rPr>
-        <w:br/>
       </w:r>
       <w:r>
         <w:rPr>
@@ -6412,7 +6344,48 @@
                 <w:lang w:eastAsia="en-ZA"/>
                 <w14:ligatures w14:val="none"/>
               </w:rPr>
-              <w:t xml:space="preserve">Scalability in platform design guarantees that the system can support a growing number of </w:t>
+              <w:t>Scalability in platform design guarantees that the system can support a growing number of users</w:t>
+            </w:r>
+            <w:r>
+              <w:rPr>
+                <w:rFonts w:ascii="Arial" w:eastAsia="Times New Roman" w:hAnsi="Arial" w:cs="Arial"/>
+                <w:kern w:val="0"/>
+                <w:sz w:val="28"/>
+                <w:szCs w:val="28"/>
+                <w:lang w:eastAsia="en-ZA"/>
+                <w14:ligatures w14:val="none"/>
+              </w:rPr>
+              <w:t xml:space="preserve"> </w:t>
+            </w:r>
+            <w:r>
+              <w:rPr>
+                <w:rFonts w:ascii="Arial" w:hAnsi="Arial" w:cs="Arial"/>
+                <w:sz w:val="28"/>
+                <w:szCs w:val="28"/>
+              </w:rPr>
+              <w:t>(Hume, 2018)</w:t>
+            </w:r>
+            <w:r>
+              <w:rPr>
+                <w:rFonts w:ascii="Arial" w:eastAsia="Times New Roman" w:hAnsi="Arial" w:cs="Arial"/>
+                <w:kern w:val="0"/>
+                <w:sz w:val="28"/>
+                <w:szCs w:val="28"/>
+                <w:lang w:eastAsia="en-ZA"/>
+                <w14:ligatures w14:val="none"/>
+              </w:rPr>
+              <w:t xml:space="preserve">. </w:t>
+            </w:r>
+            <w:r>
+              <w:rPr>
+                <w:rFonts w:ascii="Arial" w:eastAsia="Times New Roman" w:hAnsi="Arial" w:cs="Arial"/>
+                <w:kern w:val="0"/>
+                <w:sz w:val="28"/>
+                <w:szCs w:val="28"/>
+                <w:lang w:eastAsia="en-ZA"/>
+                <w14:ligatures w14:val="none"/>
+              </w:rPr>
+              <w:t xml:space="preserve"> Methods like vertical scaling—adding additional </w:t>
             </w:r>
             <w:r>
               <w:rPr>
@@ -6424,48 +6397,7 @@
                 <w14:ligatures w14:val="none"/>
               </w:rPr>
               <w:lastRenderedPageBreak/>
-              <w:t>users</w:t>
-            </w:r>
-            <w:r>
-              <w:rPr>
-                <w:rFonts w:ascii="Arial" w:eastAsia="Times New Roman" w:hAnsi="Arial" w:cs="Arial"/>
-                <w:kern w:val="0"/>
-                <w:sz w:val="28"/>
-                <w:szCs w:val="28"/>
-                <w:lang w:eastAsia="en-ZA"/>
-                <w14:ligatures w14:val="none"/>
-              </w:rPr>
-              <w:t xml:space="preserve"> </w:t>
-            </w:r>
-            <w:r>
-              <w:rPr>
-                <w:rFonts w:ascii="Arial" w:hAnsi="Arial" w:cs="Arial"/>
-                <w:sz w:val="28"/>
-                <w:szCs w:val="28"/>
-              </w:rPr>
-              <w:t>(Hume, 2018)</w:t>
-            </w:r>
-            <w:r>
-              <w:rPr>
-                <w:rFonts w:ascii="Arial" w:eastAsia="Times New Roman" w:hAnsi="Arial" w:cs="Arial"/>
-                <w:kern w:val="0"/>
-                <w:sz w:val="28"/>
-                <w:szCs w:val="28"/>
-                <w:lang w:eastAsia="en-ZA"/>
-                <w14:ligatures w14:val="none"/>
-              </w:rPr>
-              <w:t xml:space="preserve">. </w:t>
-            </w:r>
-            <w:r>
-              <w:rPr>
-                <w:rFonts w:ascii="Arial" w:eastAsia="Times New Roman" w:hAnsi="Arial" w:cs="Arial"/>
-                <w:kern w:val="0"/>
-                <w:sz w:val="28"/>
-                <w:szCs w:val="28"/>
-                <w:lang w:eastAsia="en-ZA"/>
-                <w14:ligatures w14:val="none"/>
-              </w:rPr>
-              <w:t xml:space="preserve"> Methods like vertical scaling—adding additional resources to already-existing servers—and horizontal scaling—adding new servers—should be used. Scalability can also be attained by utilising cloud-native technologies and microservices architecture</w:t>
+              <w:t>resources to already-existing servers—and horizontal scaling—adding new servers—should be used. Scalability can also be attained by utilising cloud-native technologies and microservices architecture</w:t>
             </w:r>
             <w:r>
               <w:rPr>
@@ -6520,6 +6452,7 @@
                 <w:sz w:val="28"/>
                 <w:szCs w:val="28"/>
               </w:rPr>
+              <w:lastRenderedPageBreak/>
               <w:t>Usability</w:t>
             </w:r>
           </w:p>
@@ -6800,7 +6733,7 @@
                 <w:lang w:eastAsia="en-ZA"/>
                 <w14:ligatures w14:val="none"/>
               </w:rPr>
-              <w:t xml:space="preserve"> It is advisable to </w:t>
+              <w:t xml:space="preserve"> It is advisable to use methods like failover solutions, automated backups, </w:t>
             </w:r>
             <w:r>
               <w:rPr>
@@ -6812,7 +6745,7 @@
                 <w14:ligatures w14:val="none"/>
               </w:rPr>
               <w:lastRenderedPageBreak/>
-              <w:t>use methods like failover solutions, automated backups, and data replication. These ideas are regularly tested to make sure they work well in real-world situations</w:t>
+              <w:t>and data replication. These ideas are regularly tested to make sure they work well in real-world situations</w:t>
             </w:r>
             <w:r>
               <w:rPr>
@@ -6863,6 +6796,7 @@
           <w:sz w:val="28"/>
           <w:szCs w:val="28"/>
         </w:rPr>
+        <w:lastRenderedPageBreak/>
         <w:t xml:space="preserve">                                              (Hume, 2018)</w:t>
       </w:r>
       <w:r>
@@ -6910,7 +6844,25 @@
           <w:szCs w:val="28"/>
         </w:rPr>
         <w:br/>
-        <w:t xml:space="preserve">For the further future development of the application a suggestion of adopting the Agile Software Development Methodology is recommended due to the following </w:t>
+        <w:t xml:space="preserve">For the further future development of the application a suggestion of adopting the </w:t>
+      </w:r>
+      <w:r>
+        <w:rPr>
+          <w:rFonts w:ascii="Arial" w:hAnsi="Arial" w:cs="Arial"/>
+          <w:b/>
+          <w:bCs/>
+          <w:sz w:val="28"/>
+          <w:szCs w:val="28"/>
+        </w:rPr>
+        <w:t>Agile Software Development Methodology</w:t>
+      </w:r>
+      <w:r>
+        <w:rPr>
+          <w:rFonts w:ascii="Arial" w:hAnsi="Arial" w:cs="Arial"/>
+          <w:sz w:val="28"/>
+          <w:szCs w:val="28"/>
+        </w:rPr>
+        <w:t xml:space="preserve"> is recommended due to the following </w:t>
       </w:r>
       <w:r>
         <w:rPr>
@@ -7155,7 +7107,48 @@
                 <w:lang w:eastAsia="en-ZA"/>
                 <w14:ligatures w14:val="none"/>
               </w:rPr>
-              <w:t xml:space="preserve">Early in the development cycle, risks can be identified and addressed because to Agile's </w:t>
+              <w:t>Early in the development cycle, risks can be identified and addressed because to Agile's iterative nature</w:t>
+            </w:r>
+            <w:r>
+              <w:rPr>
+                <w:rFonts w:ascii="Arial" w:eastAsia="Times New Roman" w:hAnsi="Arial" w:cs="Arial"/>
+                <w:kern w:val="0"/>
+                <w:sz w:val="28"/>
+                <w:szCs w:val="28"/>
+                <w:lang w:eastAsia="en-ZA"/>
+                <w14:ligatures w14:val="none"/>
+              </w:rPr>
+              <w:t xml:space="preserve"> </w:t>
+            </w:r>
+            <w:r>
+              <w:rPr>
+                <w:rFonts w:ascii="Arial" w:hAnsi="Arial" w:cs="Arial"/>
+                <w:sz w:val="28"/>
+                <w:szCs w:val="28"/>
+              </w:rPr>
+              <w:t>(Johnson, 2024)</w:t>
+            </w:r>
+            <w:r>
+              <w:rPr>
+                <w:rFonts w:ascii="Arial" w:eastAsia="Times New Roman" w:hAnsi="Arial" w:cs="Arial"/>
+                <w:kern w:val="0"/>
+                <w:sz w:val="28"/>
+                <w:szCs w:val="28"/>
+                <w:lang w:eastAsia="en-ZA"/>
+                <w14:ligatures w14:val="none"/>
+              </w:rPr>
+              <w:t>.</w:t>
+            </w:r>
+            <w:r>
+              <w:rPr>
+                <w:rFonts w:ascii="Arial" w:eastAsia="Times New Roman" w:hAnsi="Arial" w:cs="Arial"/>
+                <w:kern w:val="0"/>
+                <w:sz w:val="28"/>
+                <w:szCs w:val="28"/>
+                <w:lang w:eastAsia="en-ZA"/>
+                <w14:ligatures w14:val="none"/>
+              </w:rPr>
+              <w:t xml:space="preserve"> Regular reviews, continuous </w:t>
             </w:r>
             <w:r>
               <w:rPr>
@@ -7167,48 +7160,7 @@
                 <w14:ligatures w14:val="none"/>
               </w:rPr>
               <w:lastRenderedPageBreak/>
-              <w:t>iterative nature</w:t>
-            </w:r>
-            <w:r>
-              <w:rPr>
-                <w:rFonts w:ascii="Arial" w:eastAsia="Times New Roman" w:hAnsi="Arial" w:cs="Arial"/>
-                <w:kern w:val="0"/>
-                <w:sz w:val="28"/>
-                <w:szCs w:val="28"/>
-                <w:lang w:eastAsia="en-ZA"/>
-                <w14:ligatures w14:val="none"/>
-              </w:rPr>
-              <w:t xml:space="preserve"> </w:t>
-            </w:r>
-            <w:r>
-              <w:rPr>
-                <w:rFonts w:ascii="Arial" w:hAnsi="Arial" w:cs="Arial"/>
-                <w:sz w:val="28"/>
-                <w:szCs w:val="28"/>
-              </w:rPr>
-              <w:t>(Johnson, 2024)</w:t>
-            </w:r>
-            <w:r>
-              <w:rPr>
-                <w:rFonts w:ascii="Arial" w:eastAsia="Times New Roman" w:hAnsi="Arial" w:cs="Arial"/>
-                <w:kern w:val="0"/>
-                <w:sz w:val="28"/>
-                <w:szCs w:val="28"/>
-                <w:lang w:eastAsia="en-ZA"/>
-                <w14:ligatures w14:val="none"/>
-              </w:rPr>
-              <w:t>.</w:t>
-            </w:r>
-            <w:r>
-              <w:rPr>
-                <w:rFonts w:ascii="Arial" w:eastAsia="Times New Roman" w:hAnsi="Arial" w:cs="Arial"/>
-                <w:kern w:val="0"/>
-                <w:sz w:val="28"/>
-                <w:szCs w:val="28"/>
-                <w:lang w:eastAsia="en-ZA"/>
-                <w14:ligatures w14:val="none"/>
-              </w:rPr>
-              <w:t xml:space="preserve"> Regular reviews, continuous integration, and testing all assist in reducing risks and making sure the project stays on schedule</w:t>
+              <w:t>integration, and testing all assist in reducing risks and making sure the project stays on schedule</w:t>
             </w:r>
             <w:r>
               <w:rPr>
@@ -7263,6 +7215,7 @@
                 <w:sz w:val="28"/>
                 <w:szCs w:val="28"/>
               </w:rPr>
+              <w:lastRenderedPageBreak/>
               <w:t>Improved Quality</w:t>
             </w:r>
           </w:p>
@@ -7512,7 +7465,226 @@
           <w:sz w:val="28"/>
           <w:szCs w:val="28"/>
         </w:rPr>
+        <w:lastRenderedPageBreak/>
         <w:t xml:space="preserve">                                           (Johnson, 2024)</w:t>
+      </w:r>
+      <w:r>
+        <w:rPr>
+          <w:rFonts w:ascii="Arial" w:hAnsi="Arial" w:cs="Arial"/>
+          <w:sz w:val="28"/>
+          <w:szCs w:val="28"/>
+        </w:rPr>
+        <w:br/>
+      </w:r>
+      <w:r>
+        <w:rPr>
+          <w:rFonts w:ascii="Arial" w:eastAsia="Times New Roman" w:hAnsi="Arial" w:cs="Arial"/>
+          <w:noProof/>
+          <w:kern w:val="0"/>
+          <w:sz w:val="28"/>
+          <w:szCs w:val="28"/>
+          <w:lang w:eastAsia="en-ZA"/>
+        </w:rPr>
+        <mc:AlternateContent>
+          <mc:Choice Requires="wpg">
+            <w:drawing>
+              <wp:inline distT="0" distB="0" distL="0" distR="0" wp14:anchorId="416AB9D5" wp14:editId="403C4F30">
+                <wp:extent cx="4000500" cy="2439035"/>
+                <wp:effectExtent l="0" t="0" r="0" b="0"/>
+                <wp:docPr id="495462305" name="Group 18"/>
+                <wp:cNvGraphicFramePr/>
+                <a:graphic xmlns:a="http://schemas.openxmlformats.org/drawingml/2006/main">
+                  <a:graphicData uri="http://schemas.microsoft.com/office/word/2010/wordprocessingGroup">
+                    <wpg:wgp>
+                      <wpg:cNvGrpSpPr/>
+                      <wpg:grpSpPr>
+                        <a:xfrm>
+                          <a:off x="0" y="0"/>
+                          <a:ext cx="4000500" cy="2439035"/>
+                          <a:chOff x="0" y="0"/>
+                          <a:chExt cx="4000500" cy="2439035"/>
+                        </a:xfrm>
+                      </wpg:grpSpPr>
+                      <pic:pic xmlns:pic="http://schemas.openxmlformats.org/drawingml/2006/picture">
+                        <pic:nvPicPr>
+                          <pic:cNvPr id="658324588" name="Picture 16"/>
+                          <pic:cNvPicPr>
+                            <a:picLocks noChangeAspect="1"/>
+                          </pic:cNvPicPr>
+                        </pic:nvPicPr>
+                        <pic:blipFill>
+                          <a:blip r:embed="rId47">
+                            <a:extLst>
+                              <a:ext uri="{28A0092B-C50C-407E-A947-70E740481C1C}">
+                                <a14:useLocalDpi xmlns:a14="http://schemas.microsoft.com/office/drawing/2010/main" val="0"/>
+                              </a:ext>
+                              <a:ext uri="{837473B0-CC2E-450A-ABE3-18F120FF3D39}">
+                                <a1611:picAttrSrcUrl xmlns:a1611="http://schemas.microsoft.com/office/drawing/2016/11/main" r:id="rId48"/>
+                              </a:ext>
+                            </a:extLst>
+                          </a:blip>
+                          <a:stretch>
+                            <a:fillRect/>
+                          </a:stretch>
+                        </pic:blipFill>
+                        <pic:spPr>
+                          <a:xfrm>
+                            <a:off x="0" y="0"/>
+                            <a:ext cx="4000500" cy="2095500"/>
+                          </a:xfrm>
+                          <a:prstGeom prst="rect">
+                            <a:avLst/>
+                          </a:prstGeom>
+                        </pic:spPr>
+                      </pic:pic>
+                      <wps:wsp>
+                        <wps:cNvPr id="1296830314" name="Text Box 17"/>
+                        <wps:cNvSpPr txBox="1"/>
+                        <wps:spPr>
+                          <a:xfrm>
+                            <a:off x="0" y="2095500"/>
+                            <a:ext cx="4000500" cy="343535"/>
+                          </a:xfrm>
+                          <a:prstGeom prst="rect">
+                            <a:avLst/>
+                          </a:prstGeom>
+                          <a:solidFill>
+                            <a:prstClr val="white"/>
+                          </a:solidFill>
+                          <a:ln>
+                            <a:noFill/>
+                          </a:ln>
+                        </wps:spPr>
+                        <wps:txbx>
+                          <w:txbxContent>
+                            <w:p>
+                              <w:pPr>
+                                <w:rPr>
+                                  <w:sz w:val="18"/>
+                                  <w:szCs w:val="18"/>
+                                </w:rPr>
+                              </w:pPr>
+                              <w:hyperlink r:id="rId49" w:history="1">
+                                <w:r>
+                                  <w:rPr>
+                                    <w:rStyle w:val="Hyperlink"/>
+                                    <w:sz w:val="18"/>
+                                    <w:szCs w:val="18"/>
+                                  </w:rPr>
+                                  <w:t>This Photo</w:t>
+                                </w:r>
+                              </w:hyperlink>
+                              <w:r>
+                                <w:rPr>
+                                  <w:sz w:val="18"/>
+                                  <w:szCs w:val="18"/>
+                                </w:rPr>
+                                <w:t xml:space="preserve"> by Unknown Author is licensed under </w:t>
+                              </w:r>
+                              <w:hyperlink r:id="rId50" w:history="1">
+                                <w:r>
+                                  <w:rPr>
+                                    <w:rStyle w:val="Hyperlink"/>
+                                    <w:sz w:val="18"/>
+                                    <w:szCs w:val="18"/>
+                                  </w:rPr>
+                                  <w:t>CC BY-SA</w:t>
+                                </w:r>
+                              </w:hyperlink>
+                            </w:p>
+                          </w:txbxContent>
+                        </wps:txbx>
+                        <wps:bodyPr rot="0" spcFirstLastPara="0" vertOverflow="overflow" horzOverflow="overflow" vert="horz" wrap="square" lIns="91440" tIns="45720" rIns="91440" bIns="45720" numCol="1" spcCol="0" rtlCol="0" fromWordArt="0" anchor="t" anchorCtr="0" forceAA="0" compatLnSpc="1">
+                          <a:prstTxWarp prst="textNoShape">
+                            <a:avLst/>
+                          </a:prstTxWarp>
+                          <a:spAutoFit/>
+                        </wps:bodyPr>
+                      </wps:wsp>
+                    </wpg:wgp>
+                  </a:graphicData>
+                </a:graphic>
+              </wp:inline>
+            </w:drawing>
+          </mc:Choice>
+          <mc:Fallback>
+            <w:pict>
+              <v:group w14:anchorId="416AB9D5" id="Group 18" o:spid="_x0000_s1042" style="width:315pt;height:192.05pt;mso-position-horizontal-relative:char;mso-position-vertical-relative:line" coordsize="40005,24390" o:gfxdata="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">
+                <v:shape id="Picture 16" o:spid="_x0000_s1043" type="#_x0000_t75" style="position:absolute;width:40005;height:20955;visibility:visible;mso-wrap-style:square" o:gfxdata="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">
+                  <v:imagedata r:id="rId51" o:title=""/>
+                </v:shape>
+                <v:shape id="Text Box 17" o:spid="_x0000_s1044" type="#_x0000_t202" style="position:absolute;top:20955;width:40005;height:3435;visibility:visible;mso-wrap-style:square;v-text-anchor:top" o:gfxdata="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" stroked="f">
+                  <v:textbox style="mso-fit-shape-to-text:t">
+                    <w:txbxContent>
+                      <w:p>
+                        <w:pPr>
+                          <w:rPr>
+                            <w:sz w:val="18"/>
+                            <w:szCs w:val="18"/>
+                          </w:rPr>
+                        </w:pPr>
+                        <w:hyperlink r:id="rId52" w:history="1">
+                          <w:r>
+                            <w:rPr>
+                              <w:rStyle w:val="Hyperlink"/>
+                              <w:sz w:val="18"/>
+                              <w:szCs w:val="18"/>
+                            </w:rPr>
+                            <w:t>This Photo</w:t>
+                          </w:r>
+                        </w:hyperlink>
+                        <w:r>
+                          <w:rPr>
+                            <w:sz w:val="18"/>
+                            <w:szCs w:val="18"/>
+                          </w:rPr>
+                          <w:t xml:space="preserve"> by Unknown Author is licensed under </w:t>
+                        </w:r>
+                        <w:hyperlink r:id="rId53" w:history="1">
+                          <w:r>
+                            <w:rPr>
+                              <w:rStyle w:val="Hyperlink"/>
+                              <w:sz w:val="18"/>
+                              <w:szCs w:val="18"/>
+                            </w:rPr>
+                            <w:t>CC BY-SA</w:t>
+                          </w:r>
+                        </w:hyperlink>
+                      </w:p>
+                    </w:txbxContent>
+                  </v:textbox>
+                </v:shape>
+                <w10:anchorlock/>
+              </v:group>
+            </w:pict>
+          </mc:Fallback>
+        </mc:AlternateContent>
+      </w:r>
+      <w:r>
+        <w:rPr>
+          <w:rFonts w:ascii="Arial" w:hAnsi="Arial" w:cs="Arial"/>
+          <w:sz w:val="28"/>
+          <w:szCs w:val="28"/>
+        </w:rPr>
+        <w:br/>
+      </w:r>
+      <w:r>
+        <w:rPr>
+          <w:rFonts w:ascii="Arial" w:hAnsi="Arial" w:cs="Arial"/>
+          <w:b/>
+          <w:bCs/>
+          <w:sz w:val="28"/>
+          <w:szCs w:val="28"/>
+        </w:rPr>
+        <w:t>Figure 1.3a</w:t>
+      </w:r>
+      <w:r>
+        <w:rPr>
+          <w:rFonts w:ascii="Arial" w:hAnsi="Arial" w:cs="Arial"/>
+          <w:sz w:val="28"/>
+          <w:szCs w:val="28"/>
+        </w:rPr>
+        <w:t xml:space="preserve"> : Image of a simplified Agile Software Development Life Cycle (Microsoft, 2024)</w:t>
       </w:r>
     </w:p>
     <w:p>
@@ -7532,7 +7704,6 @@
           <w:sz w:val="32"/>
           <w:szCs w:val="32"/>
         </w:rPr>
-        <w:lastRenderedPageBreak/>
         <w:t>3. Implementation of DevOps</w:t>
       </w:r>
       <w:r>
@@ -7542,7 +7713,25 @@
           <w:szCs w:val="28"/>
         </w:rPr>
         <w:br/>
-        <w:t xml:space="preserve">DevOps is recommended to be implemented in this project due to the following </w:t>
+        <w:t xml:space="preserve">DevOps </w:t>
+      </w:r>
+      <w:r>
+        <w:rPr>
+          <w:rFonts w:ascii="Arial" w:hAnsi="Arial" w:cs="Arial"/>
+          <w:b/>
+          <w:bCs/>
+          <w:sz w:val="28"/>
+          <w:szCs w:val="28"/>
+        </w:rPr>
+        <w:t>is recommended</w:t>
+      </w:r>
+      <w:r>
+        <w:rPr>
+          <w:rFonts w:ascii="Arial" w:hAnsi="Arial" w:cs="Arial"/>
+          <w:sz w:val="28"/>
+          <w:szCs w:val="28"/>
+        </w:rPr>
+        <w:t xml:space="preserve"> to be implemented in this project due to the following </w:t>
       </w:r>
       <w:r>
         <w:rPr>
@@ -7758,6 +7947,7 @@
                 <w:sz w:val="28"/>
                 <w:szCs w:val="28"/>
               </w:rPr>
+              <w:lastRenderedPageBreak/>
               <w:t>Improved Efficiency</w:t>
             </w:r>
           </w:p>
@@ -7961,19 +8151,7 @@
                 <w:lang w:eastAsia="en-ZA"/>
                 <w14:ligatures w14:val="none"/>
               </w:rPr>
-              <w:t xml:space="preserve"> </w:t>
-            </w:r>
-            <w:r>
-              <w:rPr>
-                <w:rFonts w:ascii="Arial" w:eastAsia="Times New Roman" w:hAnsi="Arial" w:cs="Arial"/>
-                <w:kern w:val="0"/>
-                <w:sz w:val="28"/>
-                <w:szCs w:val="28"/>
-                <w:lang w:eastAsia="en-ZA"/>
-                <w14:ligatures w14:val="none"/>
-              </w:rPr>
-              <w:lastRenderedPageBreak/>
-              <w:t>Automation and consistency in infrastructure management are made possible by Infrastructure as Code (IaC) tools such as Terraform and Ansible, which guarantee that the system can adjust to fluctuating demands</w:t>
+              <w:t xml:space="preserve"> Automation and consistency in infrastructure management are made possible by Infrastructure as Code (IaC) tools such as Terraform and Ansible, which guarantee that the system can adjust to fluctuating demands</w:t>
             </w:r>
             <w:r>
               <w:rPr>
@@ -8098,7 +8276,19 @@
                 <w:lang w:eastAsia="en-ZA"/>
                 <w14:ligatures w14:val="none"/>
               </w:rPr>
-              <w:t xml:space="preserve"> Whereas CD automates the release process, continuous integration (CI) entails regularly integrating code changes into a shared repository</w:t>
+              <w:t xml:space="preserve"> Whereas CD automates the release process, continuous integration (CI) entails regularly integrating code changes </w:t>
+            </w:r>
+            <w:r>
+              <w:rPr>
+                <w:rFonts w:ascii="Arial" w:eastAsia="Times New Roman" w:hAnsi="Arial" w:cs="Arial"/>
+                <w:kern w:val="0"/>
+                <w:sz w:val="28"/>
+                <w:szCs w:val="28"/>
+                <w:lang w:eastAsia="en-ZA"/>
+                <w14:ligatures w14:val="none"/>
+              </w:rPr>
+              <w:lastRenderedPageBreak/>
+              <w:t>into a shared repository</w:t>
             </w:r>
             <w:r>
               <w:rPr>
@@ -8190,7 +8380,244 @@
           <w:sz w:val="28"/>
           <w:szCs w:val="28"/>
         </w:rPr>
+        <w:lastRenderedPageBreak/>
         <w:t xml:space="preserve">                                                (Patel, 2023)</w:t>
+      </w:r>
+      <w:r>
+        <w:rPr>
+          <w:rFonts w:ascii="Arial" w:hAnsi="Arial" w:cs="Arial"/>
+          <w:sz w:val="28"/>
+          <w:szCs w:val="28"/>
+        </w:rPr>
+        <w:br/>
+      </w:r>
+      <w:r>
+        <w:rPr>
+          <w:rFonts w:ascii="Arial" w:eastAsia="Times New Roman" w:hAnsi="Arial" w:cs="Arial"/>
+          <w:noProof/>
+          <w:kern w:val="0"/>
+          <w:sz w:val="28"/>
+          <w:szCs w:val="28"/>
+          <w:lang w:eastAsia="en-ZA"/>
+        </w:rPr>
+        <mc:AlternateContent>
+          <mc:Choice Requires="wpg">
+            <w:drawing>
+              <wp:inline distT="0" distB="0" distL="0" distR="0" wp14:anchorId="27F80919" wp14:editId="7181C977">
+                <wp:extent cx="5715000" cy="3562985"/>
+                <wp:effectExtent l="0" t="0" r="0" b="0"/>
+                <wp:docPr id="1814462710" name="Group 15"/>
+                <wp:cNvGraphicFramePr/>
+                <a:graphic xmlns:a="http://schemas.openxmlformats.org/drawingml/2006/main">
+                  <a:graphicData uri="http://schemas.microsoft.com/office/word/2010/wordprocessingGroup">
+                    <wpg:wgp>
+                      <wpg:cNvGrpSpPr/>
+                      <wpg:grpSpPr>
+                        <a:xfrm>
+                          <a:off x="0" y="0"/>
+                          <a:ext cx="5715000" cy="3562985"/>
+                          <a:chOff x="0" y="0"/>
+                          <a:chExt cx="5715000" cy="3562985"/>
+                        </a:xfrm>
+                      </wpg:grpSpPr>
+                      <pic:pic xmlns:pic="http://schemas.openxmlformats.org/drawingml/2006/picture">
+                        <pic:nvPicPr>
+                          <pic:cNvPr id="890458337" name="Picture 13"/>
+                          <pic:cNvPicPr>
+                            <a:picLocks noChangeAspect="1"/>
+                          </pic:cNvPicPr>
+                        </pic:nvPicPr>
+                        <pic:blipFill>
+                          <a:blip r:embed="rId54">
+                            <a:extLst>
+                              <a:ext uri="{28A0092B-C50C-407E-A947-70E740481C1C}">
+                                <a14:useLocalDpi xmlns:a14="http://schemas.microsoft.com/office/drawing/2010/main" val="0"/>
+                              </a:ext>
+                              <a:ext uri="{837473B0-CC2E-450A-ABE3-18F120FF3D39}">
+                                <a1611:picAttrSrcUrl xmlns:a1611="http://schemas.microsoft.com/office/drawing/2016/11/main" r:id="rId55"/>
+                              </a:ext>
+                            </a:extLst>
+                          </a:blip>
+                          <a:stretch>
+                            <a:fillRect/>
+                          </a:stretch>
+                        </pic:blipFill>
+                        <pic:spPr>
+                          <a:xfrm>
+                            <a:off x="0" y="0"/>
+                            <a:ext cx="5715000" cy="3219450"/>
+                          </a:xfrm>
+                          <a:prstGeom prst="rect">
+                            <a:avLst/>
+                          </a:prstGeom>
+                        </pic:spPr>
+                      </pic:pic>
+                      <wps:wsp>
+                        <wps:cNvPr id="1828827978" name="Text Box 14"/>
+                        <wps:cNvSpPr txBox="1"/>
+                        <wps:spPr>
+                          <a:xfrm>
+                            <a:off x="0" y="3219450"/>
+                            <a:ext cx="5715000" cy="343535"/>
+                          </a:xfrm>
+                          <a:prstGeom prst="rect">
+                            <a:avLst/>
+                          </a:prstGeom>
+                          <a:solidFill>
+                            <a:prstClr val="white"/>
+                          </a:solidFill>
+                          <a:ln>
+                            <a:noFill/>
+                          </a:ln>
+                        </wps:spPr>
+                        <wps:txbx>
+                          <w:txbxContent>
+                            <w:p>
+                              <w:pPr>
+                                <w:rPr>
+                                  <w:sz w:val="18"/>
+                                  <w:szCs w:val="18"/>
+                                </w:rPr>
+                              </w:pPr>
+                              <w:hyperlink r:id="rId56" w:history="1">
+                                <w:r>
+                                  <w:rPr>
+                                    <w:rStyle w:val="Hyperlink"/>
+                                    <w:sz w:val="18"/>
+                                    <w:szCs w:val="18"/>
+                                  </w:rPr>
+                                  <w:t>This Photo</w:t>
+                                </w:r>
+                              </w:hyperlink>
+                              <w:r>
+                                <w:rPr>
+                                  <w:sz w:val="18"/>
+                                  <w:szCs w:val="18"/>
+                                </w:rPr>
+                                <w:t xml:space="preserve"> by Unknown Author is licensed under </w:t>
+                              </w:r>
+                              <w:hyperlink r:id="rId57" w:history="1">
+                                <w:r>
+                                  <w:rPr>
+                                    <w:rStyle w:val="Hyperlink"/>
+                                    <w:sz w:val="18"/>
+                                    <w:szCs w:val="18"/>
+                                  </w:rPr>
+                                  <w:t>CC BY-NC</w:t>
+                                </w:r>
+                              </w:hyperlink>
+                            </w:p>
+                          </w:txbxContent>
+                        </wps:txbx>
+                        <wps:bodyPr rot="0" spcFirstLastPara="0" vertOverflow="overflow" horzOverflow="overflow" vert="horz" wrap="square" lIns="91440" tIns="45720" rIns="91440" bIns="45720" numCol="1" spcCol="0" rtlCol="0" fromWordArt="0" anchor="t" anchorCtr="0" forceAA="0" compatLnSpc="1">
+                          <a:prstTxWarp prst="textNoShape">
+                            <a:avLst/>
+                          </a:prstTxWarp>
+                          <a:spAutoFit/>
+                        </wps:bodyPr>
+                      </wps:wsp>
+                    </wpg:wgp>
+                  </a:graphicData>
+                </a:graphic>
+              </wp:inline>
+            </w:drawing>
+          </mc:Choice>
+          <mc:Fallback>
+            <w:pict>
+              <v:group w14:anchorId="27F80919" id="Group 15" o:spid="_x0000_s1045" style="width:450pt;height:280.55pt;mso-position-horizontal-relative:char;mso-position-vertical-relative:line" coordsize="57150,35629" o:gfxdata="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">
+                <v:shape id="Picture 13" o:spid="_x0000_s1046" type="#_x0000_t75" style="position:absolute;width:57150;height:32194;visibility:visible;mso-wrap-style:square" o:gfxdata="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">
+                  <v:imagedata r:id="rId58" o:title=""/>
+                </v:shape>
+                <v:shape id="Text Box 14" o:spid="_x0000_s1047" type="#_x0000_t202" style="position:absolute;top:32194;width:57150;height:3435;visibility:visible;mso-wrap-style:square;v-text-anchor:top" o:gfxdata="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" stroked="f">
+                  <v:textbox style="mso-fit-shape-to-text:t">
+                    <w:txbxContent>
+                      <w:p>
+                        <w:pPr>
+                          <w:rPr>
+                            <w:sz w:val="18"/>
+                            <w:szCs w:val="18"/>
+                          </w:rPr>
+                        </w:pPr>
+                        <w:hyperlink r:id="rId59" w:history="1">
+                          <w:r>
+                            <w:rPr>
+                              <w:rStyle w:val="Hyperlink"/>
+                              <w:sz w:val="18"/>
+                              <w:szCs w:val="18"/>
+                            </w:rPr>
+                            <w:t>This Photo</w:t>
+                          </w:r>
+                        </w:hyperlink>
+                        <w:r>
+                          <w:rPr>
+                            <w:sz w:val="18"/>
+                            <w:szCs w:val="18"/>
+                          </w:rPr>
+                          <w:t xml:space="preserve"> by Unknown Author is licensed under </w:t>
+                        </w:r>
+                        <w:hyperlink r:id="rId60" w:history="1">
+                          <w:r>
+                            <w:rPr>
+                              <w:rStyle w:val="Hyperlink"/>
+                              <w:sz w:val="18"/>
+                              <w:szCs w:val="18"/>
+                            </w:rPr>
+                            <w:t>CC BY-NC</w:t>
+                          </w:r>
+                        </w:hyperlink>
+                      </w:p>
+                    </w:txbxContent>
+                  </v:textbox>
+                </v:shape>
+                <w10:anchorlock/>
+              </v:group>
+            </w:pict>
+          </mc:Fallback>
+        </mc:AlternateContent>
+      </w:r>
+      <w:r>
+        <w:rPr>
+          <w:rFonts w:ascii="Arial" w:hAnsi="Arial" w:cs="Arial"/>
+          <w:sz w:val="28"/>
+          <w:szCs w:val="28"/>
+        </w:rPr>
+        <w:br/>
+      </w:r>
+      <w:r>
+        <w:rPr>
+          <w:rFonts w:ascii="Arial" w:hAnsi="Arial" w:cs="Arial"/>
+          <w:b/>
+          <w:bCs/>
+          <w:sz w:val="28"/>
+          <w:szCs w:val="28"/>
+        </w:rPr>
+        <w:t>Figure 1.3</w:t>
+      </w:r>
+      <w:r>
+        <w:rPr>
+          <w:rFonts w:ascii="Arial" w:hAnsi="Arial" w:cs="Arial"/>
+          <w:b/>
+          <w:bCs/>
+          <w:sz w:val="28"/>
+          <w:szCs w:val="28"/>
+        </w:rPr>
+        <w:t>b</w:t>
+      </w:r>
+      <w:r>
+        <w:rPr>
+          <w:rFonts w:ascii="Arial" w:hAnsi="Arial" w:cs="Arial"/>
+          <w:sz w:val="28"/>
+          <w:szCs w:val="28"/>
+        </w:rPr>
+        <w:t xml:space="preserve"> : Image of Microsoft Azure DevOps (Microsoft, 2024)</w:t>
+      </w:r>
+      <w:r>
+        <w:rPr>
+          <w:rFonts w:ascii="Arial" w:hAnsi="Arial" w:cs="Arial"/>
+          <w:sz w:val="28"/>
+          <w:szCs w:val="28"/>
+        </w:rPr>
+        <w:br/>
       </w:r>
       <w:r>
         <w:rPr>
@@ -8233,7 +8660,61 @@
           <w:sz w:val="28"/>
           <w:szCs w:val="28"/>
         </w:rPr>
-        <w:t xml:space="preserve"> of both the ITIL and TOGAF Frameworks are to be used in the application due to the following </w:t>
+        <w:t xml:space="preserve"> of </w:t>
+      </w:r>
+      <w:r>
+        <w:rPr>
+          <w:rFonts w:ascii="Arial" w:hAnsi="Arial" w:cs="Arial"/>
+          <w:b/>
+          <w:bCs/>
+          <w:sz w:val="28"/>
+          <w:szCs w:val="28"/>
+        </w:rPr>
+        <w:t>both</w:t>
+      </w:r>
+      <w:r>
+        <w:rPr>
+          <w:rFonts w:ascii="Arial" w:hAnsi="Arial" w:cs="Arial"/>
+          <w:sz w:val="28"/>
+          <w:szCs w:val="28"/>
+        </w:rPr>
+        <w:t xml:space="preserve"> the </w:t>
+      </w:r>
+      <w:r>
+        <w:rPr>
+          <w:rFonts w:ascii="Arial" w:hAnsi="Arial" w:cs="Arial"/>
+          <w:b/>
+          <w:bCs/>
+          <w:sz w:val="28"/>
+          <w:szCs w:val="28"/>
+        </w:rPr>
+        <w:t>ITIL</w:t>
+      </w:r>
+      <w:r>
+        <w:rPr>
+          <w:rFonts w:ascii="Arial" w:hAnsi="Arial" w:cs="Arial"/>
+          <w:sz w:val="28"/>
+          <w:szCs w:val="28"/>
+        </w:rPr>
+        <w:t xml:space="preserve"> and </w:t>
+      </w:r>
+      <w:r>
+        <w:rPr>
+          <w:rFonts w:ascii="Arial" w:hAnsi="Arial" w:cs="Arial"/>
+          <w:b/>
+          <w:bCs/>
+          <w:sz w:val="28"/>
+          <w:szCs w:val="28"/>
+        </w:rPr>
+        <w:t>TOGAF Frameworks</w:t>
+      </w:r>
+      <w:r>
+        <w:rPr>
+          <w:rFonts w:ascii="Arial" w:hAnsi="Arial" w:cs="Arial"/>
+          <w:sz w:val="28"/>
+          <w:szCs w:val="28"/>
+        </w:rPr>
+        <w:t xml:space="preserve"> are to be used in the application due to the following </w:t>
       </w:r>
       <w:r>
         <w:rPr>
@@ -8346,30 +8827,41 @@
                 <w:lang w:eastAsia="en-ZA"/>
                 <w14:ligatures w14:val="none"/>
               </w:rPr>
+              <w:t xml:space="preserve">IT service management is the </w:t>
+            </w:r>
+            <w:r>
+              <w:rPr>
+                <w:rFonts w:ascii="Arial" w:eastAsia="Times New Roman" w:hAnsi="Arial" w:cs="Arial"/>
+                <w:kern w:val="0"/>
+                <w:sz w:val="28"/>
+                <w:szCs w:val="28"/>
+                <w:lang w:eastAsia="en-ZA"/>
+                <w14:ligatures w14:val="none"/>
+              </w:rPr>
+              <w:t>focus</w:t>
+            </w:r>
+            <w:r>
+              <w:rPr>
+                <w:rFonts w:ascii="Arial" w:eastAsia="Times New Roman" w:hAnsi="Arial" w:cs="Arial"/>
+                <w:kern w:val="0"/>
+                <w:sz w:val="28"/>
+                <w:szCs w:val="28"/>
+                <w:lang w:eastAsia="en-ZA"/>
+                <w14:ligatures w14:val="none"/>
+              </w:rPr>
+              <w:t xml:space="preserve"> of ITIL, which makes sure </w:t>
+            </w:r>
+            <w:r>
+              <w:rPr>
+                <w:rFonts w:ascii="Arial" w:eastAsia="Times New Roman" w:hAnsi="Arial" w:cs="Arial"/>
+                <w:kern w:val="0"/>
+                <w:sz w:val="28"/>
+                <w:szCs w:val="28"/>
+                <w:lang w:eastAsia="en-ZA"/>
+                <w14:ligatures w14:val="none"/>
+              </w:rPr>
               <w:lastRenderedPageBreak/>
-              <w:t xml:space="preserve">IT service management is the </w:t>
-            </w:r>
-            <w:r>
-              <w:rPr>
-                <w:rFonts w:ascii="Arial" w:eastAsia="Times New Roman" w:hAnsi="Arial" w:cs="Arial"/>
-                <w:kern w:val="0"/>
-                <w:sz w:val="28"/>
-                <w:szCs w:val="28"/>
-                <w:lang w:eastAsia="en-ZA"/>
-                <w14:ligatures w14:val="none"/>
-              </w:rPr>
-              <w:t>focus</w:t>
-            </w:r>
-            <w:r>
-              <w:rPr>
-                <w:rFonts w:ascii="Arial" w:eastAsia="Times New Roman" w:hAnsi="Arial" w:cs="Arial"/>
-                <w:kern w:val="0"/>
-                <w:sz w:val="28"/>
-                <w:szCs w:val="28"/>
-                <w:lang w:eastAsia="en-ZA"/>
-                <w14:ligatures w14:val="none"/>
-              </w:rPr>
-              <w:t xml:space="preserve"> of ITIL, which makes sure that the platform offers top-notch IT services that satisfy business requirements</w:t>
+              <w:t>that the platform offers top-notch IT services that satisfy business requirements</w:t>
             </w:r>
             <w:r>
               <w:rPr>
@@ -8458,7 +8950,20 @@
                 <w:lang w:eastAsia="en-ZA"/>
                 <w14:ligatures w14:val="none"/>
               </w:rPr>
-              <w:t>An organised method for creating, organising, putting into practice, and overseeing a corporate information architecture is offered by TOGAF</w:t>
+              <w:lastRenderedPageBreak/>
+              <w:t xml:space="preserve">An organised method for creating, organising, putting into practice, </w:t>
+            </w:r>
+            <w:r>
+              <w:rPr>
+                <w:rFonts w:ascii="Arial" w:eastAsia="Times New Roman" w:hAnsi="Arial" w:cs="Arial"/>
+                <w:kern w:val="0"/>
+                <w:sz w:val="28"/>
+                <w:szCs w:val="28"/>
+                <w:lang w:eastAsia="en-ZA"/>
+                <w14:ligatures w14:val="none"/>
+              </w:rPr>
+              <w:lastRenderedPageBreak/>
+              <w:t>and overseeing a corporate information architecture is offered by TOGAF</w:t>
             </w:r>
             <w:r>
               <w:rPr>
@@ -8818,7 +9323,7 @@
                 <w:lang w:eastAsia="en-ZA"/>
                 <w14:ligatures w14:val="none"/>
               </w:rPr>
-              <w:t xml:space="preserve">. It contains procedures for creating, putting into practice, and keeping </w:t>
+              <w:t xml:space="preserve">. It contains procedures for creating, putting into practice, and keeping up the architecture, making sure it </w:t>
             </w:r>
             <w:r>
               <w:rPr>
@@ -8830,7 +9335,7 @@
                 <w14:ligatures w14:val="none"/>
               </w:rPr>
               <w:lastRenderedPageBreak/>
-              <w:t>up the architecture, making sure it is efficient and up to date</w:t>
+              <w:t>is efficient and up to date</w:t>
             </w:r>
             <w:r>
               <w:rPr>
@@ -8881,6 +9386,7 @@
           <w:sz w:val="28"/>
           <w:szCs w:val="28"/>
         </w:rPr>
+        <w:lastRenderedPageBreak/>
         <w:t>(Simplilearn, 2024)</w:t>
       </w:r>
       <w:r>
@@ -8914,7 +9420,7 @@
                     <pic:cNvPicPr/>
                   </pic:nvPicPr>
                   <pic:blipFill>
-                    <a:blip r:embed="rId47">
+                    <a:blip r:embed="rId61">
                       <a:extLst>
                         <a:ext uri="{28A0092B-C50C-407E-A947-70E740481C1C}">
                           <a14:useLocalDpi xmlns:a14="http://schemas.microsoft.com/office/drawing/2010/main" val="0"/>
@@ -8948,7 +9454,27 @@
           <w:sz w:val="28"/>
           <w:szCs w:val="28"/>
         </w:rPr>
-        <w:t>Figure 1.2:</w:t>
+        <w:t>Figure 1.</w:t>
+      </w:r>
+      <w:r>
+        <w:rPr>
+          <w:rFonts w:ascii="Arial" w:hAnsi="Arial" w:cs="Arial"/>
+          <w:b/>
+          <w:bCs/>
+          <w:sz w:val="28"/>
+          <w:szCs w:val="28"/>
+        </w:rPr>
+        <w:t>3c</w:t>
+      </w:r>
+      <w:r>
+        <w:rPr>
+          <w:rFonts w:ascii="Arial" w:hAnsi="Arial" w:cs="Arial"/>
+          <w:b/>
+          <w:bCs/>
+          <w:sz w:val="28"/>
+          <w:szCs w:val="28"/>
+        </w:rPr>
+        <w:t>:</w:t>
       </w:r>
       <w:r>
         <w:rPr>
@@ -9064,6 +9590,126 @@
           <w14:ligatures w14:val="none"/>
         </w:rPr>
         <w:t>The Agri-Energy Connect Platform is intended to serve as a multipurpose digital ecosystem for the renewable energy and agriculture industries. It employs the architectural pattern known as Model-View-Controller (MVC), which improves maintainability, scalability, and modularity. Farmers, experts in green energy, and enthusiasts can exchange resources and information on sustainable methods and land conditions on this platform.</w:t>
+      </w:r>
+      <w:r>
+        <w:rPr>
+          <w:rFonts w:ascii="Arial" w:eastAsia="Times New Roman" w:hAnsi="Arial" w:cs="Arial"/>
+          <w:kern w:val="0"/>
+          <w:sz w:val="28"/>
+          <w:szCs w:val="28"/>
+          <w:lang w:eastAsia="en-ZA"/>
+          <w14:ligatures w14:val="none"/>
+        </w:rPr>
+        <w:t xml:space="preserve"> </w:t>
+      </w:r>
+      <w:r>
+        <w:rPr>
+          <w:rFonts w:ascii="Arial" w:eastAsia="Times New Roman" w:hAnsi="Arial" w:cs="Arial"/>
+          <w:kern w:val="0"/>
+          <w:sz w:val="28"/>
+          <w:szCs w:val="28"/>
+          <w:lang w:eastAsia="en-ZA"/>
+          <w14:ligatures w14:val="none"/>
+        </w:rPr>
+        <w:br/>
+      </w:r>
+      <w:r>
+        <w:rPr>
+          <w:rFonts w:ascii="Arial" w:eastAsia="Times New Roman" w:hAnsi="Arial" w:cs="Arial"/>
+          <w:kern w:val="0"/>
+          <w:sz w:val="28"/>
+          <w:szCs w:val="28"/>
+          <w:lang w:eastAsia="en-ZA"/>
+          <w14:ligatures w14:val="none"/>
+        </w:rPr>
+        <w:br/>
+      </w:r>
+      <w:r>
+        <w:rPr>
+          <w:rFonts w:ascii="Arial" w:eastAsia="Times New Roman" w:hAnsi="Arial" w:cs="Arial"/>
+          <w:b/>
+          <w:bCs/>
+          <w:kern w:val="0"/>
+          <w:sz w:val="28"/>
+          <w:szCs w:val="28"/>
+          <w:u w:val="single"/>
+          <w:lang w:eastAsia="en-ZA"/>
+          <w14:ligatures w14:val="none"/>
+        </w:rPr>
+        <w:lastRenderedPageBreak/>
+        <w:t>Prototype</w:t>
+      </w:r>
+      <w:r>
+        <w:rPr>
+          <w:rFonts w:ascii="Arial" w:eastAsia="Times New Roman" w:hAnsi="Arial" w:cs="Arial"/>
+          <w:kern w:val="0"/>
+          <w:sz w:val="28"/>
+          <w:szCs w:val="28"/>
+          <w:lang w:eastAsia="en-ZA"/>
+          <w14:ligatures w14:val="none"/>
+        </w:rPr>
+        <w:br/>
+        <w:t>The application prototype that was developed illisutrated the core functionalities of the application, it demonstarates the simplicity of the application with minimum complexities to properly illustrate the flow of operations the application offers.</w:t>
+      </w:r>
+      <w:r>
+        <w:rPr>
+          <w:rFonts w:ascii="Arial" w:eastAsia="Times New Roman" w:hAnsi="Arial" w:cs="Arial"/>
+          <w:kern w:val="0"/>
+          <w:sz w:val="28"/>
+          <w:szCs w:val="28"/>
+          <w:lang w:eastAsia="en-ZA"/>
+          <w14:ligatures w14:val="none"/>
+        </w:rPr>
+        <w:br/>
+      </w:r>
+      <w:r>
+        <w:rPr>
+          <w:rFonts w:ascii="Arial" w:eastAsia="Times New Roman" w:hAnsi="Arial" w:cs="Arial"/>
+          <w:kern w:val="0"/>
+          <w:sz w:val="28"/>
+          <w:szCs w:val="28"/>
+          <w:lang w:eastAsia="en-ZA"/>
+          <w14:ligatures w14:val="none"/>
+        </w:rPr>
+        <w:br/>
+      </w:r>
+      <w:r>
+        <w:rPr>
+          <w:rFonts w:ascii="Arial" w:eastAsia="Times New Roman" w:hAnsi="Arial" w:cs="Arial"/>
+          <w:b/>
+          <w:bCs/>
+          <w:kern w:val="0"/>
+          <w:sz w:val="28"/>
+          <w:szCs w:val="28"/>
+          <w:u w:val="single"/>
+          <w:lang w:eastAsia="en-ZA"/>
+          <w14:ligatures w14:val="none"/>
+        </w:rPr>
+        <w:t>Current Prototype Characterisitcs</w:t>
+      </w:r>
+    </w:p>
+    <w:p>
+      <w:pPr>
+        <w:spacing w:line="360" w:lineRule="auto"/>
+        <w:rPr>
+          <w:rFonts w:ascii="Arial" w:eastAsia="Times New Roman" w:hAnsi="Arial" w:cs="Arial"/>
+          <w:kern w:val="0"/>
+          <w:sz w:val="28"/>
+          <w:szCs w:val="28"/>
+          <w:lang w:eastAsia="en-ZA"/>
+          <w14:ligatures w14:val="none"/>
+        </w:rPr>
+      </w:pPr>
+      <w:r>
+        <w:rPr>
+          <w:rFonts w:ascii="Arial" w:eastAsia="Times New Roman" w:hAnsi="Arial" w:cs="Arial"/>
+          <w:kern w:val="0"/>
+          <w:sz w:val="28"/>
+          <w:szCs w:val="28"/>
+          <w:lang w:eastAsia="en-ZA"/>
+          <w14:ligatures w14:val="none"/>
+        </w:rPr>
+        <w:t>The following table provides the key functional recquirnments of the application that the prototype has provided :</w:t>
       </w:r>
     </w:p>
     <w:tbl>
@@ -9084,6 +9730,7 @@
           <w:p>
             <w:pPr>
               <w:spacing w:line="360" w:lineRule="auto"/>
+              <w:jc w:val="center"/>
               <w:rPr>
                 <w:rFonts w:ascii="Arial" w:eastAsia="Times New Roman" w:hAnsi="Arial" w:cs="Arial"/>
                 <w:kern w:val="0"/>
@@ -9102,7 +9749,6 @@
                 <w:lang w:eastAsia="en-ZA"/>
                 <w14:ligatures w14:val="none"/>
               </w:rPr>
-              <w:lastRenderedPageBreak/>
               <w:t>Important characteristics</w:t>
             </w:r>
           </w:p>
@@ -9114,6 +9760,7 @@
           <w:p>
             <w:pPr>
               <w:spacing w:line="360" w:lineRule="auto"/>
+              <w:jc w:val="center"/>
               <w:rPr>
                 <w:rFonts w:ascii="Arial" w:eastAsia="Times New Roman" w:hAnsi="Arial" w:cs="Arial"/>
                 <w:kern w:val="0"/>
@@ -9463,6 +10110,7 @@
                 <w:lang w:eastAsia="en-ZA"/>
                 <w14:ligatures w14:val="none"/>
               </w:rPr>
+              <w:lastRenderedPageBreak/>
               <w:t>Project management tools</w:t>
             </w:r>
           </w:p>
@@ -9520,7 +10168,920 @@
           <w14:ligatures w14:val="none"/>
         </w:rPr>
         <w:br/>
-        <w:t>The scalability of the platform to several platforms, such as laptops, Android, and iOS, guarantees accessibility and usability for diverse user groups. Both online and offline functionalities are made possible by the hybrid architecture, which guarantees constant availability even in the event of connectivity problems.</w:t>
+      </w:r>
+      <w:r>
+        <w:rPr>
+          <w:rFonts w:ascii="Arial" w:eastAsia="Times New Roman" w:hAnsi="Arial" w:cs="Arial"/>
+          <w:b/>
+          <w:bCs/>
+          <w:kern w:val="0"/>
+          <w:sz w:val="28"/>
+          <w:szCs w:val="28"/>
+          <w:u w:val="single"/>
+          <w:lang w:eastAsia="en-ZA"/>
+          <w14:ligatures w14:val="none"/>
+        </w:rPr>
+        <w:t>Enhancements to the Prototype</w:t>
+      </w:r>
+      <w:r>
+        <w:rPr>
+          <w:rFonts w:ascii="Arial" w:eastAsia="Times New Roman" w:hAnsi="Arial" w:cs="Arial"/>
+          <w:kern w:val="0"/>
+          <w:sz w:val="28"/>
+          <w:szCs w:val="28"/>
+          <w:lang w:eastAsia="en-ZA"/>
+          <w14:ligatures w14:val="none"/>
+        </w:rPr>
+        <w:br/>
+        <w:t>The following</w:t>
+      </w:r>
+      <w:r>
+        <w:rPr>
+          <w:rFonts w:ascii="Arial" w:eastAsia="Times New Roman" w:hAnsi="Arial" w:cs="Arial"/>
+          <w:kern w:val="0"/>
+          <w:sz w:val="28"/>
+          <w:szCs w:val="28"/>
+          <w:lang w:eastAsia="en-ZA"/>
+          <w14:ligatures w14:val="none"/>
+        </w:rPr>
+        <w:t xml:space="preserve"> </w:t>
+      </w:r>
+      <w:r>
+        <w:rPr>
+          <w:rFonts w:ascii="Arial" w:eastAsia="Times New Roman" w:hAnsi="Arial" w:cs="Arial"/>
+          <w:kern w:val="0"/>
+          <w:sz w:val="28"/>
+          <w:szCs w:val="28"/>
+          <w:lang w:eastAsia="en-ZA"/>
+          <w14:ligatures w14:val="none"/>
+        </w:rPr>
+        <w:t>provides a list of additional improvements that can be implemented into the application :</w:t>
+      </w:r>
+      <w:r>
+        <w:rPr>
+          <w:rFonts w:ascii="Arial" w:eastAsia="Times New Roman" w:hAnsi="Arial" w:cs="Arial"/>
+          <w:kern w:val="0"/>
+          <w:sz w:val="28"/>
+          <w:szCs w:val="28"/>
+          <w:lang w:eastAsia="en-ZA"/>
+          <w14:ligatures w14:val="none"/>
+        </w:rPr>
+        <w:br/>
+      </w:r>
+      <w:r>
+        <w:rPr>
+          <w:rFonts w:ascii="Arial" w:eastAsia="Times New Roman" w:hAnsi="Arial" w:cs="Arial"/>
+          <w:kern w:val="0"/>
+          <w:sz w:val="28"/>
+          <w:szCs w:val="28"/>
+          <w:lang w:eastAsia="en-ZA"/>
+          <w14:ligatures w14:val="none"/>
+        </w:rPr>
+        <w:br/>
+      </w:r>
+      <w:r>
+        <w:rPr>
+          <w:rFonts w:ascii="Arial" w:eastAsia="Times New Roman" w:hAnsi="Arial" w:cs="Arial"/>
+          <w:kern w:val="0"/>
+          <w:sz w:val="28"/>
+          <w:szCs w:val="28"/>
+          <w:lang w:eastAsia="en-ZA"/>
+          <w14:ligatures w14:val="none"/>
+        </w:rPr>
+        <w:t xml:space="preserve">1. </w:t>
+      </w:r>
+      <w:r>
+        <w:rPr>
+          <w:rFonts w:ascii="Arial" w:eastAsia="Times New Roman" w:hAnsi="Arial" w:cs="Arial"/>
+          <w:b/>
+          <w:bCs/>
+          <w:kern w:val="0"/>
+          <w:sz w:val="28"/>
+          <w:szCs w:val="28"/>
+          <w:lang w:eastAsia="en-ZA"/>
+          <w14:ligatures w14:val="none"/>
+        </w:rPr>
+        <w:t>Enhance GUI</w:t>
+      </w:r>
+      <w:r>
+        <w:rPr>
+          <w:rFonts w:ascii="Arial" w:eastAsia="Times New Roman" w:hAnsi="Arial" w:cs="Arial"/>
+          <w:kern w:val="0"/>
+          <w:sz w:val="28"/>
+          <w:szCs w:val="28"/>
+          <w:lang w:eastAsia="en-ZA"/>
+          <w14:ligatures w14:val="none"/>
+        </w:rPr>
+        <w:t xml:space="preserve"> (Graphical User Interface)</w:t>
+      </w:r>
+      <w:r>
+        <w:rPr>
+          <w:rFonts w:ascii="Arial" w:eastAsia="Times New Roman" w:hAnsi="Arial" w:cs="Arial"/>
+          <w:kern w:val="0"/>
+          <w:sz w:val="28"/>
+          <w:szCs w:val="28"/>
+          <w:lang w:eastAsia="en-ZA"/>
+          <w14:ligatures w14:val="none"/>
+        </w:rPr>
+        <w:t xml:space="preserve"> - To ensure a much more friendlier user interface and easier manuferability.</w:t>
+      </w:r>
+      <w:r>
+        <w:rPr>
+          <w:rFonts w:ascii="Arial" w:eastAsia="Times New Roman" w:hAnsi="Arial" w:cs="Arial"/>
+          <w:kern w:val="0"/>
+          <w:sz w:val="28"/>
+          <w:szCs w:val="28"/>
+          <w:lang w:eastAsia="en-ZA"/>
+          <w14:ligatures w14:val="none"/>
+        </w:rPr>
+        <w:br/>
+      </w:r>
+      <w:r>
+        <w:rPr>
+          <w:rFonts w:ascii="Arial" w:eastAsia="Times New Roman" w:hAnsi="Arial" w:cs="Arial"/>
+          <w:noProof/>
+          <w:kern w:val="0"/>
+          <w:sz w:val="28"/>
+          <w:szCs w:val="28"/>
+          <w:lang w:eastAsia="en-ZA"/>
+        </w:rPr>
+        <mc:AlternateContent>
+          <mc:Choice Requires="wpg">
+            <w:drawing>
+              <wp:inline distT="0" distB="0" distL="0" distR="0" wp14:anchorId="19179835" wp14:editId="64839985">
+                <wp:extent cx="5731510" cy="3893185"/>
+                <wp:effectExtent l="0" t="0" r="2540" b="0"/>
+                <wp:docPr id="617667005" name="Group 9"/>
+                <wp:cNvGraphicFramePr/>
+                <a:graphic xmlns:a="http://schemas.openxmlformats.org/drawingml/2006/main">
+                  <a:graphicData uri="http://schemas.microsoft.com/office/word/2010/wordprocessingGroup">
+                    <wpg:wgp>
+                      <wpg:cNvGrpSpPr/>
+                      <wpg:grpSpPr>
+                        <a:xfrm>
+                          <a:off x="0" y="0"/>
+                          <a:ext cx="5731510" cy="3893185"/>
+                          <a:chOff x="0" y="0"/>
+                          <a:chExt cx="5731510" cy="3893185"/>
+                        </a:xfrm>
+                      </wpg:grpSpPr>
+                      <pic:pic xmlns:pic="http://schemas.openxmlformats.org/drawingml/2006/picture">
+                        <pic:nvPicPr>
+                          <pic:cNvPr id="842712276" name="Picture 7"/>
+                          <pic:cNvPicPr>
+                            <a:picLocks noChangeAspect="1"/>
+                          </pic:cNvPicPr>
+                        </pic:nvPicPr>
+                        <pic:blipFill>
+                          <a:blip r:embed="rId62">
+                            <a:extLst>
+                              <a:ext uri="{28A0092B-C50C-407E-A947-70E740481C1C}">
+                                <a14:useLocalDpi xmlns:a14="http://schemas.microsoft.com/office/drawing/2010/main" val="0"/>
+                              </a:ext>
+                              <a:ext uri="{837473B0-CC2E-450A-ABE3-18F120FF3D39}">
+                                <a1611:picAttrSrcUrl xmlns:a1611="http://schemas.microsoft.com/office/drawing/2016/11/main" r:id="rId63"/>
+                              </a:ext>
+                            </a:extLst>
+                          </a:blip>
+                          <a:stretch>
+                            <a:fillRect/>
+                          </a:stretch>
+                        </pic:blipFill>
+                        <pic:spPr>
+                          <a:xfrm>
+                            <a:off x="0" y="0"/>
+                            <a:ext cx="5731510" cy="3549650"/>
+                          </a:xfrm>
+                          <a:prstGeom prst="rect">
+                            <a:avLst/>
+                          </a:prstGeom>
+                        </pic:spPr>
+                      </pic:pic>
+                      <wps:wsp>
+                        <wps:cNvPr id="1971119411" name="Text Box 8"/>
+                        <wps:cNvSpPr txBox="1"/>
+                        <wps:spPr>
+                          <a:xfrm>
+                            <a:off x="0" y="3549650"/>
+                            <a:ext cx="5731510" cy="343535"/>
+                          </a:xfrm>
+                          <a:prstGeom prst="rect">
+                            <a:avLst/>
+                          </a:prstGeom>
+                          <a:solidFill>
+                            <a:prstClr val="white"/>
+                          </a:solidFill>
+                          <a:ln>
+                            <a:noFill/>
+                          </a:ln>
+                        </wps:spPr>
+                        <wps:txbx>
+                          <w:txbxContent>
+                            <w:p>
+                              <w:pPr>
+                                <w:rPr>
+                                  <w:sz w:val="18"/>
+                                  <w:szCs w:val="18"/>
+                                </w:rPr>
+                              </w:pPr>
+                              <w:hyperlink r:id="rId64" w:history="1">
+                                <w:r>
+                                  <w:rPr>
+                                    <w:rStyle w:val="Hyperlink"/>
+                                    <w:sz w:val="18"/>
+                                    <w:szCs w:val="18"/>
+                                  </w:rPr>
+                                  <w:t>This Photo</w:t>
+                                </w:r>
+                              </w:hyperlink>
+                              <w:r>
+                                <w:rPr>
+                                  <w:sz w:val="18"/>
+                                  <w:szCs w:val="18"/>
+                                </w:rPr>
+                                <w:t xml:space="preserve"> by Unknown Author is licensed under </w:t>
+                              </w:r>
+                              <w:hyperlink r:id="rId65" w:history="1">
+                                <w:r>
+                                  <w:rPr>
+                                    <w:rStyle w:val="Hyperlink"/>
+                                    <w:sz w:val="18"/>
+                                    <w:szCs w:val="18"/>
+                                  </w:rPr>
+                                  <w:t>CC BY-SA</w:t>
+                                </w:r>
+                              </w:hyperlink>
+                            </w:p>
+                          </w:txbxContent>
+                        </wps:txbx>
+                        <wps:bodyPr rot="0" spcFirstLastPara="0" vertOverflow="overflow" horzOverflow="overflow" vert="horz" wrap="square" lIns="91440" tIns="45720" rIns="91440" bIns="45720" numCol="1" spcCol="0" rtlCol="0" fromWordArt="0" anchor="t" anchorCtr="0" forceAA="0" compatLnSpc="1">
+                          <a:prstTxWarp prst="textNoShape">
+                            <a:avLst/>
+                          </a:prstTxWarp>
+                          <a:spAutoFit/>
+                        </wps:bodyPr>
+                      </wps:wsp>
+                    </wpg:wgp>
+                  </a:graphicData>
+                </a:graphic>
+              </wp:inline>
+            </w:drawing>
+          </mc:Choice>
+          <mc:Fallback>
+            <w:pict>
+              <v:group w14:anchorId="19179835" id="Group 9" o:spid="_x0000_s1048" style="width:451.3pt;height:306.55pt;mso-position-horizontal-relative:char;mso-position-vertical-relative:line" coordsize="57315,38931" o:gfxdata="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">
+                <v:shape id="Picture 7" o:spid="_x0000_s1049" type="#_x0000_t75" style="position:absolute;width:57315;height:35496;visibility:visible;mso-wrap-style:square" o:gfxdata="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">
+                  <v:imagedata r:id="rId66" o:title=""/>
+                </v:shape>
+                <v:shape id="Text Box 8" o:spid="_x0000_s1050" type="#_x0000_t202" style="position:absolute;top:35496;width:57315;height:3435;visibility:visible;mso-wrap-style:square;v-text-anchor:top" o:gfxdata="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" stroked="f">
+                  <v:textbox style="mso-fit-shape-to-text:t">
+                    <w:txbxContent>
+                      <w:p>
+                        <w:pPr>
+                          <w:rPr>
+                            <w:sz w:val="18"/>
+                            <w:szCs w:val="18"/>
+                          </w:rPr>
+                        </w:pPr>
+                        <w:hyperlink r:id="rId67" w:history="1">
+                          <w:r>
+                            <w:rPr>
+                              <w:rStyle w:val="Hyperlink"/>
+                              <w:sz w:val="18"/>
+                              <w:szCs w:val="18"/>
+                            </w:rPr>
+                            <w:t>This Photo</w:t>
+                          </w:r>
+                        </w:hyperlink>
+                        <w:r>
+                          <w:rPr>
+                            <w:sz w:val="18"/>
+                            <w:szCs w:val="18"/>
+                          </w:rPr>
+                          <w:t xml:space="preserve"> by Unknown Author is licensed under </w:t>
+                        </w:r>
+                        <w:hyperlink r:id="rId68" w:history="1">
+                          <w:r>
+                            <w:rPr>
+                              <w:rStyle w:val="Hyperlink"/>
+                              <w:sz w:val="18"/>
+                              <w:szCs w:val="18"/>
+                            </w:rPr>
+                            <w:t>CC BY-SA</w:t>
+                          </w:r>
+                        </w:hyperlink>
+                      </w:p>
+                    </w:txbxContent>
+                  </v:textbox>
+                </v:shape>
+                <w10:anchorlock/>
+              </v:group>
+            </w:pict>
+          </mc:Fallback>
+        </mc:AlternateContent>
+      </w:r>
+      <w:r>
+        <w:rPr>
+          <w:rFonts w:ascii="Arial" w:eastAsia="Times New Roman" w:hAnsi="Arial" w:cs="Arial"/>
+          <w:kern w:val="0"/>
+          <w:sz w:val="28"/>
+          <w:szCs w:val="28"/>
+          <w:lang w:eastAsia="en-ZA"/>
+          <w14:ligatures w14:val="none"/>
+        </w:rPr>
+        <w:br/>
+      </w:r>
+      <w:r>
+        <w:rPr>
+          <w:rFonts w:ascii="Arial" w:eastAsia="Times New Roman" w:hAnsi="Arial" w:cs="Arial"/>
+          <w:b/>
+          <w:bCs/>
+          <w:kern w:val="0"/>
+          <w:sz w:val="28"/>
+          <w:szCs w:val="28"/>
+          <w:lang w:eastAsia="en-ZA"/>
+          <w14:ligatures w14:val="none"/>
+        </w:rPr>
+        <w:t>Figure 1.4</w:t>
+      </w:r>
+      <w:r>
+        <w:rPr>
+          <w:rFonts w:ascii="Arial" w:eastAsia="Times New Roman" w:hAnsi="Arial" w:cs="Arial"/>
+          <w:kern w:val="0"/>
+          <w:sz w:val="28"/>
+          <w:szCs w:val="28"/>
+          <w:lang w:eastAsia="en-ZA"/>
+          <w14:ligatures w14:val="none"/>
+        </w:rPr>
+        <w:t xml:space="preserve"> : Image of an enhanced GUI (Microsoft, 2024)</w:t>
+      </w:r>
+      <w:r>
+        <w:rPr>
+          <w:rFonts w:ascii="Arial" w:eastAsia="Times New Roman" w:hAnsi="Arial" w:cs="Arial"/>
+          <w:kern w:val="0"/>
+          <w:sz w:val="28"/>
+          <w:szCs w:val="28"/>
+          <w:lang w:eastAsia="en-ZA"/>
+          <w14:ligatures w14:val="none"/>
+        </w:rPr>
+        <w:br/>
+        <w:t xml:space="preserve">2. </w:t>
+      </w:r>
+      <w:r>
+        <w:rPr>
+          <w:rFonts w:ascii="Arial" w:eastAsia="Times New Roman" w:hAnsi="Arial" w:cs="Arial"/>
+          <w:b/>
+          <w:bCs/>
+          <w:kern w:val="0"/>
+          <w:sz w:val="28"/>
+          <w:szCs w:val="28"/>
+          <w:lang w:eastAsia="en-ZA"/>
+          <w14:ligatures w14:val="none"/>
+        </w:rPr>
+        <w:t>Enhance Database security and authentications</w:t>
+      </w:r>
+      <w:r>
+        <w:rPr>
+          <w:rFonts w:ascii="Arial" w:eastAsia="Times New Roman" w:hAnsi="Arial" w:cs="Arial"/>
+          <w:kern w:val="0"/>
+          <w:sz w:val="28"/>
+          <w:szCs w:val="28"/>
+          <w:lang w:eastAsia="en-ZA"/>
+          <w14:ligatures w14:val="none"/>
+        </w:rPr>
+        <w:t xml:space="preserve"> – This ensures that the current sesnitive information must be saved via encryption algorithms.</w:t>
+      </w:r>
+      <w:r>
+        <w:rPr>
+          <w:rFonts w:ascii="Arial" w:eastAsia="Times New Roman" w:hAnsi="Arial" w:cs="Arial"/>
+          <w:kern w:val="0"/>
+          <w:sz w:val="28"/>
+          <w:szCs w:val="28"/>
+          <w:lang w:eastAsia="en-ZA"/>
+          <w14:ligatures w14:val="none"/>
+        </w:rPr>
+        <w:br/>
+      </w:r>
+      <w:r>
+        <w:rPr>
+          <w:rFonts w:ascii="Arial" w:eastAsia="Times New Roman" w:hAnsi="Arial" w:cs="Arial"/>
+          <w:noProof/>
+          <w:kern w:val="0"/>
+          <w:sz w:val="28"/>
+          <w:szCs w:val="28"/>
+          <w:lang w:eastAsia="en-ZA"/>
+        </w:rPr>
+        <w:lastRenderedPageBreak/>
+        <mc:AlternateContent>
+          <mc:Choice Requires="wpg">
+            <w:drawing>
+              <wp:inline distT="0" distB="0" distL="0" distR="0" wp14:anchorId="331DF6D6" wp14:editId="240F6D13">
+                <wp:extent cx="5731510" cy="2987040"/>
+                <wp:effectExtent l="0" t="0" r="2540" b="3810"/>
+                <wp:docPr id="352905627" name="Group 12"/>
+                <wp:cNvGraphicFramePr/>
+                <a:graphic xmlns:a="http://schemas.openxmlformats.org/drawingml/2006/main">
+                  <a:graphicData uri="http://schemas.microsoft.com/office/word/2010/wordprocessingGroup">
+                    <wpg:wgp>
+                      <wpg:cNvGrpSpPr/>
+                      <wpg:grpSpPr>
+                        <a:xfrm>
+                          <a:off x="0" y="0"/>
+                          <a:ext cx="5731510" cy="2987040"/>
+                          <a:chOff x="0" y="0"/>
+                          <a:chExt cx="5731510" cy="2987040"/>
+                        </a:xfrm>
+                      </wpg:grpSpPr>
+                      <pic:pic xmlns:pic="http://schemas.openxmlformats.org/drawingml/2006/picture">
+                        <pic:nvPicPr>
+                          <pic:cNvPr id="1747370327" name="Picture 10"/>
+                          <pic:cNvPicPr>
+                            <a:picLocks noChangeAspect="1"/>
+                          </pic:cNvPicPr>
+                        </pic:nvPicPr>
+                        <pic:blipFill>
+                          <a:blip r:embed="rId69" cstate="print">
+                            <a:extLst>
+                              <a:ext uri="{28A0092B-C50C-407E-A947-70E740481C1C}">
+                                <a14:useLocalDpi xmlns:a14="http://schemas.microsoft.com/office/drawing/2010/main" val="0"/>
+                              </a:ext>
+                              <a:ext uri="{837473B0-CC2E-450A-ABE3-18F120FF3D39}">
+                                <a1611:picAttrSrcUrl xmlns:a1611="http://schemas.microsoft.com/office/drawing/2016/11/main" r:id="rId70"/>
+                              </a:ext>
+                            </a:extLst>
+                          </a:blip>
+                          <a:stretch>
+                            <a:fillRect/>
+                          </a:stretch>
+                        </pic:blipFill>
+                        <pic:spPr>
+                          <a:xfrm>
+                            <a:off x="0" y="0"/>
+                            <a:ext cx="5731510" cy="2643505"/>
+                          </a:xfrm>
+                          <a:prstGeom prst="rect">
+                            <a:avLst/>
+                          </a:prstGeom>
+                        </pic:spPr>
+                      </pic:pic>
+                      <wps:wsp>
+                        <wps:cNvPr id="1534657428" name="Text Box 11"/>
+                        <wps:cNvSpPr txBox="1"/>
+                        <wps:spPr>
+                          <a:xfrm>
+                            <a:off x="0" y="2643505"/>
+                            <a:ext cx="5731510" cy="343535"/>
+                          </a:xfrm>
+                          <a:prstGeom prst="rect">
+                            <a:avLst/>
+                          </a:prstGeom>
+                          <a:solidFill>
+                            <a:prstClr val="white"/>
+                          </a:solidFill>
+                          <a:ln>
+                            <a:noFill/>
+                          </a:ln>
+                        </wps:spPr>
+                        <wps:txbx>
+                          <w:txbxContent>
+                            <w:p>
+                              <w:pPr>
+                                <w:rPr>
+                                  <w:sz w:val="18"/>
+                                  <w:szCs w:val="18"/>
+                                </w:rPr>
+                              </w:pPr>
+                              <w:hyperlink r:id="rId71" w:history="1">
+                                <w:r>
+                                  <w:rPr>
+                                    <w:rStyle w:val="Hyperlink"/>
+                                    <w:sz w:val="18"/>
+                                    <w:szCs w:val="18"/>
+                                  </w:rPr>
+                                  <w:t>This Photo</w:t>
+                                </w:r>
+                              </w:hyperlink>
+                              <w:r>
+                                <w:rPr>
+                                  <w:sz w:val="18"/>
+                                  <w:szCs w:val="18"/>
+                                </w:rPr>
+                                <w:t xml:space="preserve"> by Unknown Author is licensed under </w:t>
+                              </w:r>
+                              <w:hyperlink r:id="rId72" w:history="1">
+                                <w:r>
+                                  <w:rPr>
+                                    <w:rStyle w:val="Hyperlink"/>
+                                    <w:sz w:val="18"/>
+                                    <w:szCs w:val="18"/>
+                                  </w:rPr>
+                                  <w:t>CC BY</w:t>
+                                </w:r>
+                              </w:hyperlink>
+                            </w:p>
+                          </w:txbxContent>
+                        </wps:txbx>
+                        <wps:bodyPr rot="0" spcFirstLastPara="0" vertOverflow="overflow" horzOverflow="overflow" vert="horz" wrap="square" lIns="91440" tIns="45720" rIns="91440" bIns="45720" numCol="1" spcCol="0" rtlCol="0" fromWordArt="0" anchor="t" anchorCtr="0" forceAA="0" compatLnSpc="1">
+                          <a:prstTxWarp prst="textNoShape">
+                            <a:avLst/>
+                          </a:prstTxWarp>
+                          <a:spAutoFit/>
+                        </wps:bodyPr>
+                      </wps:wsp>
+                    </wpg:wgp>
+                  </a:graphicData>
+                </a:graphic>
+              </wp:inline>
+            </w:drawing>
+          </mc:Choice>
+          <mc:Fallback>
+            <w:pict>
+              <v:group w14:anchorId="331DF6D6" id="Group 12" o:spid="_x0000_s1051" style="width:451.3pt;height:235.2pt;mso-position-horizontal-relative:char;mso-position-vertical-relative:line" coordsize="57315,29870" o:gfxdata="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">
+                <v:shape id="Picture 10" o:spid="_x0000_s1052" type="#_x0000_t75" style="position:absolute;width:57315;height:26435;visibility:visible;mso-wrap-style:square" o:gfxdata="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">
+                  <v:imagedata r:id="rId73" o:title=""/>
+                </v:shape>
+                <v:shape id="Text Box 11" o:spid="_x0000_s1053" type="#_x0000_t202" style="position:absolute;top:26435;width:57315;height:3435;visibility:visible;mso-wrap-style:square;v-text-anchor:top" o:gfxdata="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" stroked="f">
+                  <v:textbox style="mso-fit-shape-to-text:t">
+                    <w:txbxContent>
+                      <w:p>
+                        <w:pPr>
+                          <w:rPr>
+                            <w:sz w:val="18"/>
+                            <w:szCs w:val="18"/>
+                          </w:rPr>
+                        </w:pPr>
+                        <w:hyperlink r:id="rId74" w:history="1">
+                          <w:r>
+                            <w:rPr>
+                              <w:rStyle w:val="Hyperlink"/>
+                              <w:sz w:val="18"/>
+                              <w:szCs w:val="18"/>
+                            </w:rPr>
+                            <w:t>This Photo</w:t>
+                          </w:r>
+                        </w:hyperlink>
+                        <w:r>
+                          <w:rPr>
+                            <w:sz w:val="18"/>
+                            <w:szCs w:val="18"/>
+                          </w:rPr>
+                          <w:t xml:space="preserve"> by Unknown Author is licensed under </w:t>
+                        </w:r>
+                        <w:hyperlink r:id="rId75" w:history="1">
+                          <w:r>
+                            <w:rPr>
+                              <w:rStyle w:val="Hyperlink"/>
+                              <w:sz w:val="18"/>
+                              <w:szCs w:val="18"/>
+                            </w:rPr>
+                            <w:t>CC BY</w:t>
+                          </w:r>
+                        </w:hyperlink>
+                      </w:p>
+                    </w:txbxContent>
+                  </v:textbox>
+                </v:shape>
+                <w10:anchorlock/>
+              </v:group>
+            </w:pict>
+          </mc:Fallback>
+        </mc:AlternateContent>
+      </w:r>
+      <w:r>
+        <w:rPr>
+          <w:rFonts w:ascii="Arial" w:eastAsia="Times New Roman" w:hAnsi="Arial" w:cs="Arial"/>
+          <w:kern w:val="0"/>
+          <w:sz w:val="28"/>
+          <w:szCs w:val="28"/>
+          <w:lang w:eastAsia="en-ZA"/>
+          <w14:ligatures w14:val="none"/>
+        </w:rPr>
+        <w:br/>
+      </w:r>
+      <w:r>
+        <w:rPr>
+          <w:rFonts w:ascii="Arial" w:eastAsia="Times New Roman" w:hAnsi="Arial" w:cs="Arial"/>
+          <w:b/>
+          <w:bCs/>
+          <w:kern w:val="0"/>
+          <w:sz w:val="28"/>
+          <w:szCs w:val="28"/>
+          <w:lang w:eastAsia="en-ZA"/>
+          <w14:ligatures w14:val="none"/>
+        </w:rPr>
+        <w:t>Figure 1.5</w:t>
+      </w:r>
+      <w:r>
+        <w:rPr>
+          <w:rFonts w:ascii="Arial" w:eastAsia="Times New Roman" w:hAnsi="Arial" w:cs="Arial"/>
+          <w:kern w:val="0"/>
+          <w:sz w:val="28"/>
+          <w:szCs w:val="28"/>
+          <w:lang w:eastAsia="en-ZA"/>
+          <w14:ligatures w14:val="none"/>
+        </w:rPr>
+        <w:t xml:space="preserve"> : Image of a System Access Control Concole (Microsoft, 2024)</w:t>
+      </w:r>
+      <w:r>
+        <w:rPr>
+          <w:rFonts w:ascii="Arial" w:eastAsia="Times New Roman" w:hAnsi="Arial" w:cs="Arial"/>
+          <w:kern w:val="0"/>
+          <w:sz w:val="28"/>
+          <w:szCs w:val="28"/>
+          <w:lang w:eastAsia="en-ZA"/>
+          <w14:ligatures w14:val="none"/>
+        </w:rPr>
+        <w:br/>
+        <w:t xml:space="preserve">3. </w:t>
+      </w:r>
+      <w:r>
+        <w:rPr>
+          <w:rFonts w:ascii="Arial" w:eastAsia="Times New Roman" w:hAnsi="Arial" w:cs="Arial"/>
+          <w:b/>
+          <w:bCs/>
+          <w:kern w:val="0"/>
+          <w:sz w:val="28"/>
+          <w:szCs w:val="28"/>
+          <w:lang w:eastAsia="en-ZA"/>
+          <w14:ligatures w14:val="none"/>
+        </w:rPr>
+        <w:t>Enhance the general functionality</w:t>
+      </w:r>
+      <w:r>
+        <w:rPr>
+          <w:rFonts w:ascii="Arial" w:eastAsia="Times New Roman" w:hAnsi="Arial" w:cs="Arial"/>
+          <w:kern w:val="0"/>
+          <w:sz w:val="28"/>
+          <w:szCs w:val="28"/>
+          <w:lang w:eastAsia="en-ZA"/>
+          <w14:ligatures w14:val="none"/>
+        </w:rPr>
+        <w:t xml:space="preserve"> – Small updates can be implemented into the system such as profile deleting and editing of data.</w:t>
+      </w:r>
+      <w:r>
+        <w:rPr>
+          <w:rFonts w:ascii="Arial" w:eastAsia="Times New Roman" w:hAnsi="Arial" w:cs="Arial"/>
+          <w:kern w:val="0"/>
+          <w:sz w:val="28"/>
+          <w:szCs w:val="28"/>
+          <w:lang w:eastAsia="en-ZA"/>
+          <w14:ligatures w14:val="none"/>
+        </w:rPr>
+        <w:br/>
+      </w:r>
+      <w:r>
+        <w:rPr>
+          <w:rFonts w:ascii="Arial" w:eastAsia="Times New Roman" w:hAnsi="Arial" w:cs="Arial"/>
+          <w:noProof/>
+          <w:kern w:val="0"/>
+          <w:sz w:val="28"/>
+          <w:szCs w:val="28"/>
+          <w:lang w:eastAsia="en-ZA"/>
+        </w:rPr>
+        <mc:AlternateContent>
+          <mc:Choice Requires="wpg">
+            <w:drawing>
+              <wp:inline distT="0" distB="0" distL="0" distR="0" wp14:anchorId="4462351C" wp14:editId="5DD50742">
+                <wp:extent cx="5715000" cy="3562985"/>
+                <wp:effectExtent l="0" t="0" r="0" b="0"/>
+                <wp:docPr id="496791691" name="Group 15"/>
+                <wp:cNvGraphicFramePr/>
+                <a:graphic xmlns:a="http://schemas.openxmlformats.org/drawingml/2006/main">
+                  <a:graphicData uri="http://schemas.microsoft.com/office/word/2010/wordprocessingGroup">
+                    <wpg:wgp>
+                      <wpg:cNvGrpSpPr/>
+                      <wpg:grpSpPr>
+                        <a:xfrm>
+                          <a:off x="0" y="0"/>
+                          <a:ext cx="5715000" cy="3562985"/>
+                          <a:chOff x="0" y="0"/>
+                          <a:chExt cx="5715000" cy="3562985"/>
+                        </a:xfrm>
+                      </wpg:grpSpPr>
+                      <pic:pic xmlns:pic="http://schemas.openxmlformats.org/drawingml/2006/picture">
+                        <pic:nvPicPr>
+                          <pic:cNvPr id="82722289" name="Picture 13"/>
+                          <pic:cNvPicPr>
+                            <a:picLocks noChangeAspect="1"/>
+                          </pic:cNvPicPr>
+                        </pic:nvPicPr>
+                        <pic:blipFill>
+                          <a:blip r:embed="rId54">
+                            <a:extLst>
+                              <a:ext uri="{28A0092B-C50C-407E-A947-70E740481C1C}">
+                                <a14:useLocalDpi xmlns:a14="http://schemas.microsoft.com/office/drawing/2010/main" val="0"/>
+                              </a:ext>
+                              <a:ext uri="{837473B0-CC2E-450A-ABE3-18F120FF3D39}">
+                                <a1611:picAttrSrcUrl xmlns:a1611="http://schemas.microsoft.com/office/drawing/2016/11/main" r:id="rId56"/>
+                              </a:ext>
+                            </a:extLst>
+                          </a:blip>
+                          <a:stretch>
+                            <a:fillRect/>
+                          </a:stretch>
+                        </pic:blipFill>
+                        <pic:spPr>
+                          <a:xfrm>
+                            <a:off x="0" y="0"/>
+                            <a:ext cx="5715000" cy="3219450"/>
+                          </a:xfrm>
+                          <a:prstGeom prst="rect">
+                            <a:avLst/>
+                          </a:prstGeom>
+                        </pic:spPr>
+                      </pic:pic>
+                      <wps:wsp>
+                        <wps:cNvPr id="1866462764" name="Text Box 14"/>
+                        <wps:cNvSpPr txBox="1"/>
+                        <wps:spPr>
+                          <a:xfrm>
+                            <a:off x="0" y="3219450"/>
+                            <a:ext cx="5715000" cy="343535"/>
+                          </a:xfrm>
+                          <a:prstGeom prst="rect">
+                            <a:avLst/>
+                          </a:prstGeom>
+                          <a:solidFill>
+                            <a:prstClr val="white"/>
+                          </a:solidFill>
+                          <a:ln>
+                            <a:noFill/>
+                          </a:ln>
+                        </wps:spPr>
+                        <wps:txbx>
+                          <w:txbxContent>
+                            <w:p>
+                              <w:pPr>
+                                <w:rPr>
+                                  <w:sz w:val="18"/>
+                                  <w:szCs w:val="18"/>
+                                </w:rPr>
+                              </w:pPr>
+                              <w:hyperlink r:id="rId76" w:history="1">
+                                <w:r>
+                                  <w:rPr>
+                                    <w:rStyle w:val="Hyperlink"/>
+                                    <w:sz w:val="18"/>
+                                    <w:szCs w:val="18"/>
+                                  </w:rPr>
+                                  <w:t>This Photo</w:t>
+                                </w:r>
+                              </w:hyperlink>
+                              <w:r>
+                                <w:rPr>
+                                  <w:sz w:val="18"/>
+                                  <w:szCs w:val="18"/>
+                                </w:rPr>
+                                <w:t xml:space="preserve"> by Unknown Author is licensed under </w:t>
+                              </w:r>
+                              <w:hyperlink r:id="rId77" w:history="1">
+                                <w:r>
+                                  <w:rPr>
+                                    <w:rStyle w:val="Hyperlink"/>
+                                    <w:sz w:val="18"/>
+                                    <w:szCs w:val="18"/>
+                                  </w:rPr>
+                                  <w:t>CC BY-NC</w:t>
+                                </w:r>
+                              </w:hyperlink>
+                            </w:p>
+                          </w:txbxContent>
+                        </wps:txbx>
+                        <wps:bodyPr rot="0" spcFirstLastPara="0" vertOverflow="overflow" horzOverflow="overflow" vert="horz" wrap="square" lIns="91440" tIns="45720" rIns="91440" bIns="45720" numCol="1" spcCol="0" rtlCol="0" fromWordArt="0" anchor="t" anchorCtr="0" forceAA="0" compatLnSpc="1">
+                          <a:prstTxWarp prst="textNoShape">
+                            <a:avLst/>
+                          </a:prstTxWarp>
+                          <a:spAutoFit/>
+                        </wps:bodyPr>
+                      </wps:wsp>
+                    </wpg:wgp>
+                  </a:graphicData>
+                </a:graphic>
+              </wp:inline>
+            </w:drawing>
+          </mc:Choice>
+          <mc:Fallback>
+            <w:pict>
+              <v:group w14:anchorId="4462351C" id="_x0000_s1054" style="width:450pt;height:280.55pt;mso-position-horizontal-relative:char;mso-position-vertical-relative:line" coordsize="57150,35629" o:gfxdata="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">
+                <v:shape id="Picture 13" o:spid="_x0000_s1055" type="#_x0000_t75" style="position:absolute;width:57150;height:32194;visibility:visible;mso-wrap-style:square" o:gfxdata="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">
+                  <v:imagedata r:id="rId58" o:title=""/>
+                </v:shape>
+                <v:shape id="Text Box 14" o:spid="_x0000_s1056" type="#_x0000_t202" style="position:absolute;top:32194;width:57150;height:3435;visibility:visible;mso-wrap-style:square;v-text-anchor:top" o:gfxdata="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" stroked="f">
+                  <v:textbox style="mso-fit-shape-to-text:t">
+                    <w:txbxContent>
+                      <w:p>
+                        <w:pPr>
+                          <w:rPr>
+                            <w:sz w:val="18"/>
+                            <w:szCs w:val="18"/>
+                          </w:rPr>
+                        </w:pPr>
+                        <w:hyperlink r:id="rId78" w:history="1">
+                          <w:r>
+                            <w:rPr>
+                              <w:rStyle w:val="Hyperlink"/>
+                              <w:sz w:val="18"/>
+                              <w:szCs w:val="18"/>
+                            </w:rPr>
+                            <w:t>This Photo</w:t>
+                          </w:r>
+                        </w:hyperlink>
+                        <w:r>
+                          <w:rPr>
+                            <w:sz w:val="18"/>
+                            <w:szCs w:val="18"/>
+                          </w:rPr>
+                          <w:t xml:space="preserve"> by Unknown Author is licensed under </w:t>
+                        </w:r>
+                        <w:hyperlink r:id="rId79" w:history="1">
+                          <w:r>
+                            <w:rPr>
+                              <w:rStyle w:val="Hyperlink"/>
+                              <w:sz w:val="18"/>
+                              <w:szCs w:val="18"/>
+                            </w:rPr>
+                            <w:t>CC BY-NC</w:t>
+                          </w:r>
+                        </w:hyperlink>
+                      </w:p>
+                    </w:txbxContent>
+                  </v:textbox>
+                </v:shape>
+                <w10:anchorlock/>
+              </v:group>
+            </w:pict>
+          </mc:Fallback>
+        </mc:AlternateContent>
+      </w:r>
+      <w:r>
+        <w:rPr>
+          <w:rFonts w:ascii="Arial" w:eastAsia="Times New Roman" w:hAnsi="Arial" w:cs="Arial"/>
+          <w:kern w:val="0"/>
+          <w:sz w:val="28"/>
+          <w:szCs w:val="28"/>
+          <w:lang w:eastAsia="en-ZA"/>
+          <w14:ligatures w14:val="none"/>
+        </w:rPr>
+        <w:br/>
+      </w:r>
+      <w:r>
+        <w:rPr>
+          <w:rFonts w:ascii="Arial" w:eastAsia="Times New Roman" w:hAnsi="Arial" w:cs="Arial"/>
+          <w:b/>
+          <w:bCs/>
+          <w:kern w:val="0"/>
+          <w:sz w:val="28"/>
+          <w:szCs w:val="28"/>
+          <w:lang w:eastAsia="en-ZA"/>
+          <w14:ligatures w14:val="none"/>
+        </w:rPr>
+        <w:t>Figure 1.6</w:t>
+      </w:r>
+      <w:r>
+        <w:rPr>
+          <w:rFonts w:ascii="Arial" w:eastAsia="Times New Roman" w:hAnsi="Arial" w:cs="Arial"/>
+          <w:kern w:val="0"/>
+          <w:sz w:val="28"/>
+          <w:szCs w:val="28"/>
+          <w:lang w:eastAsia="en-ZA"/>
+          <w14:ligatures w14:val="none"/>
+        </w:rPr>
+        <w:t xml:space="preserve"> : Image of Microsoft Azure DevOps (Microsoft, 2024)</w:t>
+      </w:r>
+      <w:r>
+        <w:rPr>
+          <w:rFonts w:ascii="Arial" w:eastAsia="Times New Roman" w:hAnsi="Arial" w:cs="Arial"/>
+          <w:kern w:val="0"/>
+          <w:sz w:val="28"/>
+          <w:szCs w:val="28"/>
+          <w:lang w:eastAsia="en-ZA"/>
+          <w14:ligatures w14:val="none"/>
+        </w:rPr>
+        <w:br/>
+      </w:r>
+      <w:r>
+        <w:rPr>
+          <w:rFonts w:ascii="Arial" w:eastAsia="Times New Roman" w:hAnsi="Arial" w:cs="Arial"/>
+          <w:kern w:val="0"/>
+          <w:sz w:val="28"/>
+          <w:szCs w:val="28"/>
+          <w:lang w:eastAsia="en-ZA"/>
+          <w14:ligatures w14:val="none"/>
+        </w:rPr>
+        <w:br/>
+        <w:t xml:space="preserve">The scalability of the platform to several platforms, such as laptops, </w:t>
+      </w:r>
+      <w:r>
+        <w:rPr>
+          <w:rFonts w:ascii="Arial" w:eastAsia="Times New Roman" w:hAnsi="Arial" w:cs="Arial"/>
+          <w:kern w:val="0"/>
+          <w:sz w:val="28"/>
+          <w:szCs w:val="28"/>
+          <w:lang w:eastAsia="en-ZA"/>
+          <w14:ligatures w14:val="none"/>
+        </w:rPr>
+        <w:lastRenderedPageBreak/>
+        <w:t>Android, and iOS, guarantees accessibility and usability for diverse user groups. Both online and offline functionalities are made possible by the hybrid architecture, which guarantees constant availability even in the event of connectivity problems.</w:t>
       </w:r>
     </w:p>
     <w:p>
@@ -9544,7 +11105,6 @@
           <w:sz w:val="32"/>
           <w:szCs w:val="32"/>
         </w:rPr>
-        <w:lastRenderedPageBreak/>
         <w:t>Reference List</w:t>
       </w:r>
     </w:p>
@@ -9769,7 +11329,16 @@
           <w:sz w:val="28"/>
           <w:szCs w:val="28"/>
         </w:rPr>
-        <w:t xml:space="preserve">. Available at: https://www.o8.agency/blog/marketing-team/agile-web-design#:~:text=Agile%20web%20design%20inherently%20reduces,keeping%20the%20project%20on%20track.&amp;text=Agile%20web%20design%20can%20also,flexible%20and%20adaptable%20process%20structure. (Accessed: 26 June 2024). </w:t>
+        <w:t>. Available at: https://www.o8.agency/blog/marketing-team/agile-web-design#:~:text=Agile%20web%20design%20inherently%20reduces,keeping%20the%20project%20on%20track.&amp;text=Agile%20web%2</w:t>
+      </w:r>
+      <w:r>
+        <w:rPr>
+          <w:rFonts w:ascii="Arial" w:hAnsi="Arial" w:cs="Arial"/>
+          <w:sz w:val="28"/>
+          <w:szCs w:val="28"/>
+        </w:rPr>
+        <w:lastRenderedPageBreak/>
+        <w:t xml:space="preserve">0design%20can%20also,flexible%20and%20adaptable%20process%20structure. (Accessed: 26 June 2024). </w:t>
       </w:r>
     </w:p>
     <w:p>
@@ -9825,16 +11394,7 @@
           <w:sz w:val="28"/>
           <w:szCs w:val="28"/>
         </w:rPr>
-        <w:t>. Available at: https://wpwebinfotech.com/blog/role-of-devops-in-web-</w:t>
-      </w:r>
-      <w:r>
-        <w:rPr>
-          <w:rFonts w:ascii="Arial" w:hAnsi="Arial" w:cs="Arial"/>
-          <w:sz w:val="28"/>
-          <w:szCs w:val="28"/>
-        </w:rPr>
-        <w:lastRenderedPageBreak/>
-        <w:t xml:space="preserve">development/#:~:text=DevOps%20significantly%20enhances%20the%20speed,time%20from%20development%20to%20deployment. (Accessed: 26 June 2024). </w:t>
+        <w:t xml:space="preserve">. Available at: https://wpwebinfotech.com/blog/role-of-devops-in-web-development/#:~:text=DevOps%20significantly%20enhances%20the%20speed,time%20from%20development%20to%20deployment. (Accessed: 26 June 2024). </w:t>
       </w:r>
     </w:p>
     <w:p>
@@ -10078,6 +11638,7 @@
           <w:sz w:val="28"/>
           <w:szCs w:val="28"/>
         </w:rPr>
+        <w:lastRenderedPageBreak/>
         <w:t xml:space="preserve">Simplilearn (2024) </w:t>
       </w:r>
       <w:r>
@@ -10134,7 +11695,6 @@
           <w:sz w:val="28"/>
           <w:szCs w:val="28"/>
         </w:rPr>
-        <w:lastRenderedPageBreak/>
         <w:t xml:space="preserve">TheKnowledgeAcademy (2024) </w:t>
       </w:r>
       <w:r>
@@ -10176,8 +11736,8 @@
     </w:p>
     <w:p/>
     <w:sectPr>
-      <w:headerReference w:type="default" r:id="rId48"/>
-      <w:footerReference w:type="default" r:id="rId49"/>
+      <w:headerReference w:type="default" r:id="rId80"/>
+      <w:footerReference w:type="default" r:id="rId81"/>
       <w:pgSz w:w="11906" w:h="16838"/>
       <w:pgMar w:top="1440" w:right="1440" w:bottom="1440" w:left="1440" w:header="708" w:footer="708" w:gutter="0"/>
       <w:pgBorders w:offsetFrom="page">
@@ -10912,9 +12472,9 @@
     </w:lvl>
   </w:abstractNum>
   <w:abstractNum w:abstractNumId="5" w15:restartNumberingAfterBreak="0">
-    <w:nsid w:val="34CC32BA"/>
+    <w:nsid w:val="3393552D"/>
     <w:multiLevelType w:val="hybridMultilevel"/>
-    <w:tmpl w:val="8736B7EC"/>
+    <w:tmpl w:val="CF569046"/>
     <w:lvl w:ilvl="0" w:tplc="1C090001">
       <w:start w:val="1"/>
       <w:numFmt w:val="bullet"/>
@@ -11025,9 +12585,9 @@
     </w:lvl>
   </w:abstractNum>
   <w:abstractNum w:abstractNumId="6" w15:restartNumberingAfterBreak="0">
-    <w:nsid w:val="4161785F"/>
+    <w:nsid w:val="34CC32BA"/>
     <w:multiLevelType w:val="hybridMultilevel"/>
-    <w:tmpl w:val="278A5DA0"/>
+    <w:tmpl w:val="8736B7EC"/>
     <w:lvl w:ilvl="0" w:tplc="1C090001">
       <w:start w:val="1"/>
       <w:numFmt w:val="bullet"/>
@@ -11138,9 +12698,95 @@
     </w:lvl>
   </w:abstractNum>
   <w:abstractNum w:abstractNumId="7" w15:restartNumberingAfterBreak="0">
-    <w:nsid w:val="7254565C"/>
+    <w:nsid w:val="3F8C1EF2"/>
     <w:multiLevelType w:val="hybridMultilevel"/>
-    <w:tmpl w:val="A6F69760"/>
+    <w:tmpl w:val="BB262C62"/>
+    <w:lvl w:ilvl="0" w:tplc="1C09000F">
+      <w:start w:val="1"/>
+      <w:numFmt w:val="decimal"/>
+      <w:lvlText w:val="%1."/>
+      <w:lvlJc w:val="left"/>
+      <w:pPr>
+        <w:ind w:left="720" w:hanging="360"/>
+      </w:pPr>
+    </w:lvl>
+    <w:lvl w:ilvl="1" w:tplc="1C090019" w:tentative="1">
+      <w:start w:val="1"/>
+      <w:numFmt w:val="lowerLetter"/>
+      <w:lvlText w:val="%2."/>
+      <w:lvlJc w:val="left"/>
+      <w:pPr>
+        <w:ind w:left="1440" w:hanging="360"/>
+      </w:pPr>
+    </w:lvl>
+    <w:lvl w:ilvl="2" w:tplc="1C09001B" w:tentative="1">
+      <w:start w:val="1"/>
+      <w:numFmt w:val="lowerRoman"/>
+      <w:lvlText w:val="%3."/>
+      <w:lvlJc w:val="right"/>
+      <w:pPr>
+        <w:ind w:left="2160" w:hanging="180"/>
+      </w:pPr>
+    </w:lvl>
+    <w:lvl w:ilvl="3" w:tplc="1C09000F" w:tentative="1">
+      <w:start w:val="1"/>
+      <w:numFmt w:val="decimal"/>
+      <w:lvlText w:val="%4."/>
+      <w:lvlJc w:val="left"/>
+      <w:pPr>
+        <w:ind w:left="2880" w:hanging="360"/>
+      </w:pPr>
+    </w:lvl>
+    <w:lvl w:ilvl="4" w:tplc="1C090019" w:tentative="1">
+      <w:start w:val="1"/>
+      <w:numFmt w:val="lowerLetter"/>
+      <w:lvlText w:val="%5."/>
+      <w:lvlJc w:val="left"/>
+      <w:pPr>
+        <w:ind w:left="3600" w:hanging="360"/>
+      </w:pPr>
+    </w:lvl>
+    <w:lvl w:ilvl="5" w:tplc="1C09001B" w:tentative="1">
+      <w:start w:val="1"/>
+      <w:numFmt w:val="lowerRoman"/>
+      <w:lvlText w:val="%6."/>
+      <w:lvlJc w:val="right"/>
+      <w:pPr>
+        <w:ind w:left="4320" w:hanging="180"/>
+      </w:pPr>
+    </w:lvl>
+    <w:lvl w:ilvl="6" w:tplc="1C09000F" w:tentative="1">
+      <w:start w:val="1"/>
+      <w:numFmt w:val="decimal"/>
+      <w:lvlText w:val="%7."/>
+      <w:lvlJc w:val="left"/>
+      <w:pPr>
+        <w:ind w:left="5040" w:hanging="360"/>
+      </w:pPr>
+    </w:lvl>
+    <w:lvl w:ilvl="7" w:tplc="1C090019" w:tentative="1">
+      <w:start w:val="1"/>
+      <w:numFmt w:val="lowerLetter"/>
+      <w:lvlText w:val="%8."/>
+      <w:lvlJc w:val="left"/>
+      <w:pPr>
+        <w:ind w:left="5760" w:hanging="360"/>
+      </w:pPr>
+    </w:lvl>
+    <w:lvl w:ilvl="8" w:tplc="1C09001B" w:tentative="1">
+      <w:start w:val="1"/>
+      <w:numFmt w:val="lowerRoman"/>
+      <w:lvlText w:val="%9."/>
+      <w:lvlJc w:val="right"/>
+      <w:pPr>
+        <w:ind w:left="6480" w:hanging="180"/>
+      </w:pPr>
+    </w:lvl>
+  </w:abstractNum>
+  <w:abstractNum w:abstractNumId="8" w15:restartNumberingAfterBreak="0">
+    <w:nsid w:val="4161785F"/>
+    <w:multiLevelType w:val="hybridMultilevel"/>
+    <w:tmpl w:val="278A5DA0"/>
     <w:lvl w:ilvl="0" w:tplc="1C090001">
       <w:start w:val="1"/>
       <w:numFmt w:val="bullet"/>
@@ -11250,7 +12896,120 @@
       </w:rPr>
     </w:lvl>
   </w:abstractNum>
-  <w:abstractNum w:abstractNumId="8" w15:restartNumberingAfterBreak="0">
+  <w:abstractNum w:abstractNumId="9" w15:restartNumberingAfterBreak="0">
+    <w:nsid w:val="7254565C"/>
+    <w:multiLevelType w:val="hybridMultilevel"/>
+    <w:tmpl w:val="A6F69760"/>
+    <w:lvl w:ilvl="0" w:tplc="1C090001">
+      <w:start w:val="1"/>
+      <w:numFmt w:val="bullet"/>
+      <w:lvlText w:val=""/>
+      <w:lvlJc w:val="left"/>
+      <w:pPr>
+        <w:ind w:left="720" w:hanging="360"/>
+      </w:pPr>
+      <w:rPr>
+        <w:rFonts w:ascii="Symbol" w:hAnsi="Symbol" w:hint="default"/>
+      </w:rPr>
+    </w:lvl>
+    <w:lvl w:ilvl="1" w:tplc="1C090003" w:tentative="1">
+      <w:start w:val="1"/>
+      <w:numFmt w:val="bullet"/>
+      <w:lvlText w:val="o"/>
+      <w:lvlJc w:val="left"/>
+      <w:pPr>
+        <w:ind w:left="1440" w:hanging="360"/>
+      </w:pPr>
+      <w:rPr>
+        <w:rFonts w:ascii="Courier New" w:hAnsi="Courier New" w:cs="Courier New" w:hint="default"/>
+      </w:rPr>
+    </w:lvl>
+    <w:lvl w:ilvl="2" w:tplc="1C090005" w:tentative="1">
+      <w:start w:val="1"/>
+      <w:numFmt w:val="bullet"/>
+      <w:lvlText w:val=""/>
+      <w:lvlJc w:val="left"/>
+      <w:pPr>
+        <w:ind w:left="2160" w:hanging="360"/>
+      </w:pPr>
+      <w:rPr>
+        <w:rFonts w:ascii="Wingdings" w:hAnsi="Wingdings" w:hint="default"/>
+      </w:rPr>
+    </w:lvl>
+    <w:lvl w:ilvl="3" w:tplc="1C090001" w:tentative="1">
+      <w:start w:val="1"/>
+      <w:numFmt w:val="bullet"/>
+      <w:lvlText w:val=""/>
+      <w:lvlJc w:val="left"/>
+      <w:pPr>
+        <w:ind w:left="2880" w:hanging="360"/>
+      </w:pPr>
+      <w:rPr>
+        <w:rFonts w:ascii="Symbol" w:hAnsi="Symbol" w:hint="default"/>
+      </w:rPr>
+    </w:lvl>
+    <w:lvl w:ilvl="4" w:tplc="1C090003" w:tentative="1">
+      <w:start w:val="1"/>
+      <w:numFmt w:val="bullet"/>
+      <w:lvlText w:val="o"/>
+      <w:lvlJc w:val="left"/>
+      <w:pPr>
+        <w:ind w:left="3600" w:hanging="360"/>
+      </w:pPr>
+      <w:rPr>
+        <w:rFonts w:ascii="Courier New" w:hAnsi="Courier New" w:cs="Courier New" w:hint="default"/>
+      </w:rPr>
+    </w:lvl>
+    <w:lvl w:ilvl="5" w:tplc="1C090005" w:tentative="1">
+      <w:start w:val="1"/>
+      <w:numFmt w:val="bullet"/>
+      <w:lvlText w:val=""/>
+      <w:lvlJc w:val="left"/>
+      <w:pPr>
+        <w:ind w:left="4320" w:hanging="360"/>
+      </w:pPr>
+      <w:rPr>
+        <w:rFonts w:ascii="Wingdings" w:hAnsi="Wingdings" w:hint="default"/>
+      </w:rPr>
+    </w:lvl>
+    <w:lvl w:ilvl="6" w:tplc="1C090001" w:tentative="1">
+      <w:start w:val="1"/>
+      <w:numFmt w:val="bullet"/>
+      <w:lvlText w:val=""/>
+      <w:lvlJc w:val="left"/>
+      <w:pPr>
+        <w:ind w:left="5040" w:hanging="360"/>
+      </w:pPr>
+      <w:rPr>
+        <w:rFonts w:ascii="Symbol" w:hAnsi="Symbol" w:hint="default"/>
+      </w:rPr>
+    </w:lvl>
+    <w:lvl w:ilvl="7" w:tplc="1C090003" w:tentative="1">
+      <w:start w:val="1"/>
+      <w:numFmt w:val="bullet"/>
+      <w:lvlText w:val="o"/>
+      <w:lvlJc w:val="left"/>
+      <w:pPr>
+        <w:ind w:left="5760" w:hanging="360"/>
+      </w:pPr>
+      <w:rPr>
+        <w:rFonts w:ascii="Courier New" w:hAnsi="Courier New" w:cs="Courier New" w:hint="default"/>
+      </w:rPr>
+    </w:lvl>
+    <w:lvl w:ilvl="8" w:tplc="1C090005" w:tentative="1">
+      <w:start w:val="1"/>
+      <w:numFmt w:val="bullet"/>
+      <w:lvlText w:val=""/>
+      <w:lvlJc w:val="left"/>
+      <w:pPr>
+        <w:ind w:left="6480" w:hanging="360"/>
+      </w:pPr>
+      <w:rPr>
+        <w:rFonts w:ascii="Wingdings" w:hAnsi="Wingdings" w:hint="default"/>
+      </w:rPr>
+    </w:lvl>
+  </w:abstractNum>
+  <w:abstractNum w:abstractNumId="10" w15:restartNumberingAfterBreak="0">
     <w:nsid w:val="72A57F04"/>
     <w:multiLevelType w:val="hybridMultilevel"/>
     <w:tmpl w:val="0DAE3F4A"/>
@@ -11340,19 +13099,19 @@
     <w:abstractNumId w:val="2"/>
   </w:num>
   <w:num w:numId="2" w16cid:durableId="1091119052">
-    <w:abstractNumId w:val="8"/>
+    <w:abstractNumId w:val="10"/>
   </w:num>
   <w:num w:numId="3" w16cid:durableId="1169255644">
     <w:abstractNumId w:val="1"/>
   </w:num>
   <w:num w:numId="4" w16cid:durableId="436100788">
-    <w:abstractNumId w:val="7"/>
+    <w:abstractNumId w:val="9"/>
   </w:num>
   <w:num w:numId="5" w16cid:durableId="442961805">
-    <w:abstractNumId w:val="6"/>
+    <w:abstractNumId w:val="8"/>
   </w:num>
   <w:num w:numId="6" w16cid:durableId="1251813806">
-    <w:abstractNumId w:val="5"/>
+    <w:abstractNumId w:val="6"/>
   </w:num>
   <w:num w:numId="7" w16cid:durableId="836531822">
     <w:abstractNumId w:val="4"/>
@@ -11362,6 +13121,12 @@
   </w:num>
   <w:num w:numId="9" w16cid:durableId="198710359">
     <w:abstractNumId w:val="0"/>
+  </w:num>
+  <w:num w:numId="10" w16cid:durableId="752821227">
+    <w:abstractNumId w:val="5"/>
+  </w:num>
+  <w:num w:numId="11" w16cid:durableId="79642115">
+    <w:abstractNumId w:val="7"/>
   </w:num>
 </w:numbering>
 </file>
@@ -12569,6 +14334,8 @@
     <w:rsid w:val="005F75A8"/>
     <w:rsid w:val="008616C2"/>
     <w:rsid w:val="00A875A3"/>
+    <w:rsid w:val="00B310B4"/>
+    <w:rsid w:val="00FB5725"/>
   </w:rsids>
   <m:mathPr>
     <m:mathFont m:val="Cambria Math"/>

</xml_diff>